<commit_message>
add link in docx
</commit_message>
<xml_diff>
--- a/Practica_2/Рефакторинг_ПР-2_Вариант_9_ФадеевМА.docx
+++ b/Practica_2/Рефакторинг_ПР-2_Вариант_9_ФадеевМА.docx
@@ -1,6 +1,6 @@
 
 <file path=word/document.xml><?xml version="1.0" encoding="utf-8"?>
-<w:document xmlns:wpc="http://schemas.microsoft.com/office/word/2010/wordprocessingCanvas" xmlns:cx="http://schemas.microsoft.com/office/drawing/2014/chartex" xmlns:cx1="http://schemas.microsoft.com/office/drawing/2015/9/8/chartex" xmlns:cx2="http://schemas.microsoft.com/office/drawing/2015/10/21/chartex" xmlns:cx3="http://schemas.microsoft.com/office/drawing/2016/5/9/chartex" xmlns:cx4="http://schemas.microsoft.com/office/drawing/2016/5/10/chartex" xmlns:cx5="http://schemas.microsoft.com/office/drawing/2016/5/11/chartex" xmlns:cx6="http://schemas.microsoft.com/office/drawing/2016/5/12/chartex" xmlns:cx7="http://schemas.microsoft.com/office/drawing/2016/5/13/chartex" xmlns:cx8="http://schemas.microsoft.com/office/drawing/2016/5/14/chartex" xmlns:mc="http://schemas.openxmlformats.org/markup-compatibility/2006" xmlns:aink="http://schemas.microsoft.com/office/drawing/2016/ink" xmlns:am3d="http://schemas.microsoft.com/office/drawing/2017/model3d" xmlns:o="urn:schemas-microsoft-com:office:office" xmlns:r="http://schemas.openxmlformats.org/officeDocument/2006/relationships" xmlns:m="http://schemas.openxmlformats.org/officeDocument/2006/math" xmlns:v="urn:schemas-microsoft-com:vml" xmlns:wp14="http://schemas.microsoft.com/office/word/2010/wordprocessingDrawing" xmlns:wp="http://schemas.openxmlformats.org/drawingml/2006/wordprocessingDrawing" xmlns:w10="urn:schemas-microsoft-com:office:word" xmlns:w="http://schemas.openxmlformats.org/wordprocessingml/2006/main" xmlns:w14="http://schemas.microsoft.com/office/word/2010/wordml" xmlns:w15="http://schemas.microsoft.com/office/word/2012/wordml" xmlns:w16cex="http://schemas.microsoft.com/office/word/2018/wordml/cex" xmlns:w16cid="http://schemas.microsoft.com/office/word/2016/wordml/cid" xmlns:w16="http://schemas.microsoft.com/office/word/2018/wordml" xmlns:w16sdtdh="http://schemas.microsoft.com/office/word/2020/wordml/sdtdatahash" xmlns:w16se="http://schemas.microsoft.com/office/word/2015/wordml/symex" xmlns:wpg="http://schemas.microsoft.com/office/word/2010/wordprocessingGroup" xmlns:wpi="http://schemas.microsoft.com/office/word/2010/wordprocessingInk" xmlns:wne="http://schemas.microsoft.com/office/word/2006/wordml" xmlns:wps="http://schemas.microsoft.com/office/word/2010/wordprocessingShape" mc:Ignorable="w14 w15 w16se w16cid w16 w16cex w16sdtdh wp14">
+<w:document xmlns:wpc="http://schemas.microsoft.com/office/word/2010/wordprocessingCanvas" xmlns:cx="http://schemas.microsoft.com/office/drawing/2014/chartex" xmlns:cx1="http://schemas.microsoft.com/office/drawing/2015/9/8/chartex" xmlns:cx2="http://schemas.microsoft.com/office/drawing/2015/10/21/chartex" xmlns:cx3="http://schemas.microsoft.com/office/drawing/2016/5/9/chartex" xmlns:cx4="http://schemas.microsoft.com/office/drawing/2016/5/10/chartex" xmlns:cx5="http://schemas.microsoft.com/office/drawing/2016/5/11/chartex" xmlns:cx6="http://schemas.microsoft.com/office/drawing/2016/5/12/chartex" xmlns:cx7="http://schemas.microsoft.com/office/drawing/2016/5/13/chartex" xmlns:cx8="http://schemas.microsoft.com/office/drawing/2016/5/14/chartex" xmlns:mc="http://schemas.openxmlformats.org/markup-compatibility/2006" xmlns:aink="http://schemas.microsoft.com/office/drawing/2016/ink" xmlns:am3d="http://schemas.microsoft.com/office/drawing/2017/model3d" xmlns:o="urn:schemas-microsoft-com:office:office" xmlns:oel="http://schemas.microsoft.com/office/2019/extlst" xmlns:r="http://schemas.openxmlformats.org/officeDocument/2006/relationships" xmlns:m="http://schemas.openxmlformats.org/officeDocument/2006/math" xmlns:v="urn:schemas-microsoft-com:vml" xmlns:wp14="http://schemas.microsoft.com/office/word/2010/wordprocessingDrawing" xmlns:wp="http://schemas.openxmlformats.org/drawingml/2006/wordprocessingDrawing" xmlns:w10="urn:schemas-microsoft-com:office:word" xmlns:w="http://schemas.openxmlformats.org/wordprocessingml/2006/main" xmlns:w14="http://schemas.microsoft.com/office/word/2010/wordml" xmlns:w15="http://schemas.microsoft.com/office/word/2012/wordml" xmlns:w16cex="http://schemas.microsoft.com/office/word/2018/wordml/cex" xmlns:w16cid="http://schemas.microsoft.com/office/word/2016/wordml/cid" xmlns:w16="http://schemas.microsoft.com/office/word/2018/wordml" xmlns:w16sdtdh="http://schemas.microsoft.com/office/word/2020/wordml/sdtdatahash" xmlns:w16se="http://schemas.microsoft.com/office/word/2015/wordml/symex" xmlns:wpg="http://schemas.microsoft.com/office/word/2010/wordprocessingGroup" xmlns:wpi="http://schemas.microsoft.com/office/word/2010/wordprocessingInk" xmlns:wne="http://schemas.microsoft.com/office/word/2006/wordml" xmlns:wps="http://schemas.microsoft.com/office/word/2010/wordprocessingShape" mc:Ignorable="w14 w15 w16se w16cid w16 w16cex w16sdtdh wp14">
   <w:body>
     <w:p>
       <w:pPr>
@@ -35,6 +35,7 @@
           <w:color w:val="000000" w:themeColor="text1"/>
           <w:sz w:val="28"/>
           <w:szCs w:val="28"/>
+          <w:lang w:val="ru-RU"/>
         </w:rPr>
       </w:pPr>
       <w:bookmarkStart w:id="1" w:name="итоговая-сводка-для-сдачи"/>
@@ -58,9 +59,140 @@
           <w:color w:val="000000" w:themeColor="text1"/>
           <w:sz w:val="28"/>
           <w:szCs w:val="28"/>
+          <w:lang w:val="ru-RU"/>
         </w:rPr>
         <w:t xml:space="preserve">: </w:t>
       </w:r>
+      <w:hyperlink r:id="rId7" w:history="1">
+        <w:r>
+          <w:rPr>
+            <w:rStyle w:val="ad"/>
+            <w:rFonts w:ascii="Times New Roman" w:hAnsi="Times New Roman" w:cs="Times New Roman"/>
+            <w:b/>
+            <w:bCs/>
+            <w:sz w:val="28"/>
+            <w:szCs w:val="28"/>
+          </w:rPr>
+          <w:t>https</w:t>
+        </w:r>
+        <w:r>
+          <w:rPr>
+            <w:rStyle w:val="ad"/>
+            <w:rFonts w:ascii="Times New Roman" w:hAnsi="Times New Roman" w:cs="Times New Roman"/>
+            <w:b/>
+            <w:bCs/>
+            <w:sz w:val="28"/>
+            <w:szCs w:val="28"/>
+            <w:lang w:val="ru-RU"/>
+          </w:rPr>
+          <w:t>://</w:t>
+        </w:r>
+        <w:proofErr w:type="spellStart"/>
+        <w:r>
+          <w:rPr>
+            <w:rStyle w:val="ad"/>
+            <w:rFonts w:ascii="Times New Roman" w:hAnsi="Times New Roman" w:cs="Times New Roman"/>
+            <w:b/>
+            <w:bCs/>
+            <w:sz w:val="28"/>
+            <w:szCs w:val="28"/>
+          </w:rPr>
+          <w:t>github</w:t>
+        </w:r>
+        <w:proofErr w:type="spellEnd"/>
+        <w:r>
+          <w:rPr>
+            <w:rStyle w:val="ad"/>
+            <w:rFonts w:ascii="Times New Roman" w:hAnsi="Times New Roman" w:cs="Times New Roman"/>
+            <w:b/>
+            <w:bCs/>
+            <w:sz w:val="28"/>
+            <w:szCs w:val="28"/>
+            <w:lang w:val="ru-RU"/>
+          </w:rPr>
+          <w:t>.</w:t>
+        </w:r>
+        <w:r>
+          <w:rPr>
+            <w:rStyle w:val="ad"/>
+            <w:rFonts w:ascii="Times New Roman" w:hAnsi="Times New Roman" w:cs="Times New Roman"/>
+            <w:b/>
+            <w:bCs/>
+            <w:sz w:val="28"/>
+            <w:szCs w:val="28"/>
+          </w:rPr>
+          <w:t>com</w:t>
+        </w:r>
+        <w:r>
+          <w:rPr>
+            <w:rStyle w:val="ad"/>
+            <w:rFonts w:ascii="Times New Roman" w:hAnsi="Times New Roman" w:cs="Times New Roman"/>
+            <w:b/>
+            <w:bCs/>
+            <w:sz w:val="28"/>
+            <w:szCs w:val="28"/>
+            <w:lang w:val="ru-RU"/>
+          </w:rPr>
+          <w:t>/</w:t>
+        </w:r>
+        <w:r>
+          <w:rPr>
+            <w:rStyle w:val="ad"/>
+            <w:rFonts w:ascii="Times New Roman" w:hAnsi="Times New Roman" w:cs="Times New Roman"/>
+            <w:b/>
+            <w:bCs/>
+            <w:sz w:val="28"/>
+            <w:szCs w:val="28"/>
+          </w:rPr>
+          <w:t>MAXFAD</w:t>
+        </w:r>
+        <w:r>
+          <w:rPr>
+            <w:rStyle w:val="ad"/>
+            <w:rFonts w:ascii="Times New Roman" w:hAnsi="Times New Roman" w:cs="Times New Roman"/>
+            <w:b/>
+            <w:bCs/>
+            <w:sz w:val="28"/>
+            <w:szCs w:val="28"/>
+            <w:lang w:val="ru-RU"/>
+          </w:rPr>
+          <w:t>04/</w:t>
+        </w:r>
+        <w:r>
+          <w:rPr>
+            <w:rStyle w:val="ad"/>
+            <w:rFonts w:ascii="Times New Roman" w:hAnsi="Times New Roman" w:cs="Times New Roman"/>
+            <w:b/>
+            <w:bCs/>
+            <w:sz w:val="28"/>
+            <w:szCs w:val="28"/>
+          </w:rPr>
+          <w:t>Refactoring</w:t>
+        </w:r>
+        <w:r>
+          <w:rPr>
+            <w:rStyle w:val="ad"/>
+            <w:rFonts w:ascii="Times New Roman" w:hAnsi="Times New Roman" w:cs="Times New Roman"/>
+            <w:b/>
+            <w:bCs/>
+            <w:sz w:val="28"/>
+            <w:szCs w:val="28"/>
+            <w:lang w:val="ru-RU"/>
+          </w:rPr>
+          <w:t>.</w:t>
+        </w:r>
+        <w:r>
+          <w:rPr>
+            <w:rStyle w:val="ad"/>
+            <w:rFonts w:ascii="Times New Roman" w:hAnsi="Times New Roman" w:cs="Times New Roman"/>
+            <w:b/>
+            <w:bCs/>
+            <w:sz w:val="28"/>
+            <w:szCs w:val="28"/>
+          </w:rPr>
+          <w:t>git</w:t>
+        </w:r>
+      </w:hyperlink>
     </w:p>
     <w:p>
       <w:pPr>
@@ -81,8 +213,8 @@
           <w:lang w:val="ru-RU"/>
         </w:rPr>
       </w:pPr>
-      <w:bookmarkStart w:id="2" w:name="краткое-резюме"/>
-      <w:bookmarkStart w:id="3" w:name="исходная-проблема"/>
+      <w:bookmarkStart w:id="2" w:name="исходная-проблема"/>
+      <w:bookmarkStart w:id="3" w:name="краткое-резюме"/>
       <w:bookmarkEnd w:id="1"/>
       <w:r>
         <w:rPr>
@@ -283,21 +415,8 @@
           <w:szCs w:val="28"/>
           <w:lang w:val="ru-RU"/>
         </w:rPr>
-        <w:t xml:space="preserve">=300 → 3892 </w:t>
-      </w:r>
-      <w:proofErr w:type="spellStart"/>
-      <w:r>
-        <w:rPr>
-          <w:rStyle w:val="VerbatimChar"/>
-          <w:rFonts w:ascii="Times New Roman" w:hAnsi="Times New Roman" w:cs="Times New Roman"/>
-          <w:color w:val="000000" w:themeColor="text1"/>
-          <w:sz w:val="24"/>
-          <w:szCs w:val="28"/>
-          <w:lang w:val="ru-RU"/>
-        </w:rPr>
-        <w:t>мс</w:t>
-      </w:r>
-      <w:proofErr w:type="spellEnd"/>
+        <w:t>=300 → 3892 мс</w:t>
+      </w:r>
     </w:p>
     <w:p>
       <w:pPr>
@@ -311,7 +430,7 @@
         </w:rPr>
       </w:pPr>
       <w:bookmarkStart w:id="4" w:name="решение"/>
-      <w:bookmarkEnd w:id="3"/>
+      <w:bookmarkEnd w:id="2"/>
       <w:r>
         <w:rPr>
           <w:rFonts w:ascii="Times New Roman" w:hAnsi="Times New Roman" w:cs="Times New Roman"/>
@@ -385,18 +504,7 @@
           <w:szCs w:val="28"/>
           <w:lang w:val="ru-RU"/>
         </w:rPr>
-        <w:t>Сложнос</w:t>
-      </w:r>
-      <w:r>
-        <w:rPr>
-          <w:rStyle w:val="VerbatimChar"/>
-          <w:rFonts w:ascii="Times New Roman" w:hAnsi="Times New Roman" w:cs="Times New Roman"/>
-          <w:color w:val="000000" w:themeColor="text1"/>
-          <w:sz w:val="24"/>
-          <w:szCs w:val="28"/>
-          <w:lang w:val="ru-RU"/>
-        </w:rPr>
-        <w:t xml:space="preserve">ть: </w:t>
+        <w:t xml:space="preserve">Сложность: </w:t>
       </w:r>
       <w:r>
         <w:rPr>
@@ -543,31 +651,7 @@
           <w:szCs w:val="28"/>
           <w:lang w:val="ru-RU"/>
         </w:rPr>
-        <w:t xml:space="preserve">=300 → 1958 </w:t>
-      </w:r>
-      <w:proofErr w:type="spellStart"/>
-      <w:r>
-        <w:rPr>
-          <w:rStyle w:val="VerbatimChar"/>
-          <w:rFonts w:ascii="Times New Roman" w:hAnsi="Times New Roman" w:cs="Times New Roman"/>
-          <w:color w:val="000000" w:themeColor="text1"/>
-          <w:sz w:val="24"/>
-          <w:szCs w:val="28"/>
-          <w:lang w:val="ru-RU"/>
-        </w:rPr>
-        <w:t>мс</w:t>
-      </w:r>
-      <w:proofErr w:type="spellEnd"/>
-      <w:r>
-        <w:rPr>
-          <w:rStyle w:val="VerbatimChar"/>
-          <w:rFonts w:ascii="Times New Roman" w:hAnsi="Times New Roman" w:cs="Times New Roman"/>
-          <w:color w:val="000000" w:themeColor="text1"/>
-          <w:sz w:val="24"/>
-          <w:szCs w:val="28"/>
-          <w:lang w:val="ru-RU"/>
-        </w:rPr>
-        <w:t xml:space="preserve"> (2.0</w:t>
+        <w:t>=300 → 1958 мс (2.0</w:t>
       </w:r>
       <w:r>
         <w:rPr>
@@ -698,18 +782,7 @@
           <w:szCs w:val="28"/>
           <w:lang w:val="ru-RU"/>
         </w:rPr>
-        <w:t>КОД: чита</w:t>
-      </w:r>
-      <w:r>
-        <w:rPr>
-          <w:rStyle w:val="VerbatimChar"/>
-          <w:rFonts w:ascii="Times New Roman" w:hAnsi="Times New Roman" w:cs="Times New Roman"/>
-          <w:color w:val="000000" w:themeColor="text1"/>
-          <w:sz w:val="24"/>
-          <w:szCs w:val="28"/>
-          <w:lang w:val="ru-RU"/>
-        </w:rPr>
-        <w:t>емый и понятный</w:t>
+        <w:t>КОД: читаемый и понятный</w:t>
       </w:r>
     </w:p>
     <w:p>
@@ -719,6 +792,7 @@
           <w:color w:val="000000" w:themeColor="text1"/>
           <w:sz w:val="28"/>
           <w:szCs w:val="28"/>
+          <w:lang w:val="ru-RU"/>
         </w:rPr>
       </w:pPr>
     </w:p>
@@ -733,7 +807,7 @@
         </w:rPr>
       </w:pPr>
       <w:bookmarkStart w:id="6" w:name="таблица-результатов-измерений"/>
-      <w:bookmarkEnd w:id="2"/>
+      <w:bookmarkEnd w:id="3"/>
       <w:bookmarkEnd w:id="5"/>
       <w:r>
         <w:rPr>
@@ -831,20 +905,8 @@
                 <w:szCs w:val="28"/>
                 <w:lang w:val="ru-RU"/>
               </w:rPr>
-              <w:t xml:space="preserve">Наивный, </w:t>
+              <w:t>Наивный, мс</w:t>
             </w:r>
-            <w:proofErr w:type="spellStart"/>
-            <w:r>
-              <w:rPr>
-                <w:rFonts w:ascii="Times New Roman" w:hAnsi="Times New Roman" w:cs="Times New Roman"/>
-                <w:color w:val="000000" w:themeColor="text1"/>
-                <w:sz w:val="28"/>
-                <w:szCs w:val="28"/>
-                <w:lang w:val="ru-RU"/>
-              </w:rPr>
-              <w:t>мс</w:t>
-            </w:r>
-            <w:proofErr w:type="spellEnd"/>
           </w:p>
         </w:tc>
         <w:tc>
@@ -871,20 +933,8 @@
                 <w:szCs w:val="28"/>
                 <w:lang w:val="ru-RU"/>
               </w:rPr>
-              <w:t xml:space="preserve">Оптимизированный, </w:t>
+              <w:t>Оптимизированный, мс</w:t>
             </w:r>
-            <w:proofErr w:type="spellStart"/>
-            <w:r>
-              <w:rPr>
-                <w:rFonts w:ascii="Times New Roman" w:hAnsi="Times New Roman" w:cs="Times New Roman"/>
-                <w:color w:val="000000" w:themeColor="text1"/>
-                <w:sz w:val="28"/>
-                <w:szCs w:val="28"/>
-                <w:lang w:val="ru-RU"/>
-              </w:rPr>
-              <w:t>мс</w:t>
-            </w:r>
-            <w:proofErr w:type="spellEnd"/>
           </w:p>
         </w:tc>
         <w:tc>
@@ -1995,29 +2045,7 @@
           <w:sz w:val="24"/>
           <w:szCs w:val="28"/>
         </w:rPr>
-        <w:t>- Внутренняя операция: 1 умножение + 1 сложение (</w:t>
-      </w:r>
-      <w:proofErr w:type="gramStart"/>
-      <w:r>
-        <w:rPr>
-          <w:rStyle w:val="VerbatimChar"/>
-          <w:rFonts w:ascii="Times New Roman" w:hAnsi="Times New Roman" w:cs="Times New Roman"/>
-          <w:color w:val="000000" w:themeColor="text1"/>
-          <w:sz w:val="24"/>
-          <w:szCs w:val="28"/>
-        </w:rPr>
-        <w:t>O(</w:t>
-      </w:r>
-      <w:proofErr w:type="gramEnd"/>
-      <w:r>
-        <w:rPr>
-          <w:rStyle w:val="VerbatimChar"/>
-          <w:rFonts w:ascii="Times New Roman" w:hAnsi="Times New Roman" w:cs="Times New Roman"/>
-          <w:color w:val="000000" w:themeColor="text1"/>
-          <w:sz w:val="24"/>
-          <w:szCs w:val="28"/>
-        </w:rPr>
-        <w:t>1))</w:t>
+        <w:t>- Внутренняя операция: 1 умножение + 1 сложение (O(1))</w:t>
       </w:r>
       <w:r>
         <w:rPr>
@@ -2045,17 +2073,7 @@
           <w:sz w:val="24"/>
           <w:szCs w:val="28"/>
         </w:rPr>
-        <w:t xml:space="preserve">Итого: n </w:t>
-      </w:r>
-      <w:r>
-        <w:rPr>
-          <w:rStyle w:val="VerbatimChar"/>
-          <w:rFonts w:ascii="Times New Roman" w:hAnsi="Times New Roman" w:cs="Times New Roman"/>
-          <w:color w:val="000000" w:themeColor="text1"/>
-          <w:sz w:val="24"/>
-          <w:szCs w:val="28"/>
-        </w:rPr>
-        <w:t>× n × n × O(1) = O(n³)</w:t>
+        <w:t>Итого: n × n × n × O(1) = O(n³)</w:t>
       </w:r>
       <w:r>
         <w:rPr>
@@ -2634,31 +2652,7 @@
           <w:szCs w:val="28"/>
           <w:lang w:val="ru-RU"/>
         </w:rPr>
-        <w:t xml:space="preserve">³ </w:t>
-      </w:r>
-      <w:proofErr w:type="spellStart"/>
-      <w:r>
-        <w:rPr>
-          <w:rStyle w:val="VerbatimChar"/>
-          <w:rFonts w:ascii="Times New Roman" w:hAnsi="Times New Roman" w:cs="Times New Roman"/>
-          <w:color w:val="000000" w:themeColor="text1"/>
-          <w:sz w:val="24"/>
-          <w:szCs w:val="28"/>
-          <w:lang w:val="ru-RU"/>
-        </w:rPr>
-        <w:t>мс</w:t>
-      </w:r>
-      <w:proofErr w:type="spellEnd"/>
-      <w:r>
-        <w:rPr>
-          <w:rStyle w:val="VerbatimChar"/>
-          <w:rFonts w:ascii="Times New Roman" w:hAnsi="Times New Roman" w:cs="Times New Roman"/>
-          <w:color w:val="000000" w:themeColor="text1"/>
-          <w:sz w:val="24"/>
-          <w:szCs w:val="28"/>
-          <w:lang w:val="ru-RU"/>
-        </w:rPr>
-        <w:t xml:space="preserve"> (примерно в 2 раза меньше)</w:t>
+        <w:t>³ мс (примерно в 2 раза меньше)</w:t>
       </w:r>
     </w:p>
     <w:p>
@@ -2722,6 +2716,7 @@
           <w:color w:val="000000" w:themeColor="text1"/>
           <w:sz w:val="28"/>
           <w:szCs w:val="28"/>
+          <w:lang w:val="ru-RU"/>
         </w:rPr>
       </w:pPr>
     </w:p>
@@ -2770,17 +2765,7 @@
           <w:szCs w:val="28"/>
           <w:lang w:val="ru-RU"/>
         </w:rPr>
-        <w:t>Исх</w:t>
-      </w:r>
-      <w:r>
-        <w:rPr>
-          <w:rFonts w:ascii="Times New Roman" w:hAnsi="Times New Roman" w:cs="Times New Roman"/>
-          <w:color w:val="000000" w:themeColor="text1"/>
-          <w:sz w:val="28"/>
-          <w:szCs w:val="28"/>
-          <w:lang w:val="ru-RU"/>
-        </w:rPr>
-        <w:t xml:space="preserve">одный доступ </w:t>
+        <w:t xml:space="preserve">Исходный доступ </w:t>
       </w:r>
     </w:p>
     <w:p>
@@ -2979,18 +2964,7 @@
           <w:sz w:val="24"/>
           <w:szCs w:val="28"/>
         </w:rPr>
-        <w:t xml:space="preserve">    </w:t>
-      </w:r>
-      <w:proofErr w:type="gramStart"/>
-      <w:r>
-        <w:rPr>
-          <w:rStyle w:val="NormalTok"/>
-          <w:rFonts w:ascii="Times New Roman" w:hAnsi="Times New Roman" w:cs="Times New Roman"/>
-          <w:color w:val="000000" w:themeColor="text1"/>
-          <w:sz w:val="24"/>
-          <w:szCs w:val="28"/>
-        </w:rPr>
-        <w:t>result</w:t>
+        <w:t xml:space="preserve">    result</w:t>
       </w:r>
       <w:r>
         <w:rPr>
@@ -3002,7 +2976,6 @@
         </w:rPr>
         <w:t>[</w:t>
       </w:r>
-      <w:proofErr w:type="gramEnd"/>
       <w:r>
         <w:rPr>
           <w:rStyle w:val="NormalTok"/>
@@ -3327,7 +3300,6 @@
         </w:rPr>
         <w:t xml:space="preserve"> + </w:t>
       </w:r>
-      <w:proofErr w:type="gramStart"/>
       <w:r>
         <w:rPr>
           <w:rStyle w:val="VerbatimChar"/>
@@ -3347,19 +3319,7 @@
           <w:szCs w:val="28"/>
           <w:lang w:val="ru-RU"/>
         </w:rPr>
-        <w:t>)*</w:t>
-      </w:r>
-      <w:proofErr w:type="gramEnd"/>
-      <w:r>
-        <w:rPr>
-          <w:rStyle w:val="VerbatimChar"/>
-          <w:rFonts w:ascii="Times New Roman" w:hAnsi="Times New Roman" w:cs="Times New Roman"/>
-          <w:color w:val="000000" w:themeColor="text1"/>
-          <w:sz w:val="24"/>
-          <w:szCs w:val="28"/>
-          <w:lang w:val="ru-RU"/>
-        </w:rPr>
-        <w:t>4</w:t>
+        <w:t>)*4</w:t>
       </w:r>
     </w:p>
     <w:p>
@@ -3594,19 +3554,7 @@
           <w:szCs w:val="28"/>
           <w:lang w:val="ru-RU"/>
         </w:rPr>
-        <w:t xml:space="preserve"> +</w:t>
-      </w:r>
-      <w:r>
-        <w:rPr>
-          <w:rFonts w:ascii="Times New Roman" w:hAnsi="Times New Roman" w:cs="Times New Roman"/>
-          <w:i/>
-          <w:iCs/>
-          <w:color w:val="000000" w:themeColor="text1"/>
-          <w:sz w:val="28"/>
-          <w:szCs w:val="28"/>
-          <w:lang w:val="ru-RU"/>
-        </w:rPr>
-        <w:t xml:space="preserve"> (2</w:t>
+        <w:t xml:space="preserve"> + (2</w:t>
       </w:r>
       <w:r>
         <w:rPr>
@@ -3701,41 +3649,17 @@
           <w:szCs w:val="28"/>
           <w:lang w:val="ru-RU"/>
         </w:rPr>
-        <w:t>Результат</w:t>
-      </w:r>
-      <w:proofErr w:type="gramStart"/>
-      <w:r>
-        <w:rPr>
-          <w:rFonts w:ascii="Times New Roman" w:hAnsi="Times New Roman" w:cs="Times New Roman"/>
-          <w:b/>
-          <w:bCs/>
-          <w:color w:val="000000" w:themeColor="text1"/>
-          <w:sz w:val="28"/>
-          <w:szCs w:val="28"/>
-          <w:lang w:val="ru-RU"/>
-        </w:rPr>
-        <w:t>:</w:t>
-      </w:r>
-      <w:r>
-        <w:rPr>
-          <w:rFonts w:ascii="Times New Roman" w:hAnsi="Times New Roman" w:cs="Times New Roman"/>
-          <w:color w:val="000000" w:themeColor="text1"/>
-          <w:sz w:val="28"/>
-          <w:szCs w:val="28"/>
-          <w:lang w:val="ru-RU"/>
-        </w:rPr>
-        <w:t xml:space="preserve"> Прыгаем</w:t>
-      </w:r>
-      <w:proofErr w:type="gramEnd"/>
-      <w:r>
-        <w:rPr>
-          <w:rFonts w:ascii="Times New Roman" w:hAnsi="Times New Roman" w:cs="Times New Roman"/>
-          <w:color w:val="000000" w:themeColor="text1"/>
-          <w:sz w:val="28"/>
-          <w:szCs w:val="28"/>
-          <w:lang w:val="ru-RU"/>
-        </w:rPr>
-        <w:t xml:space="preserve"> через целую строку </w:t>
+        <w:t>Результат:</w:t>
+      </w:r>
+      <w:r>
+        <w:rPr>
+          <w:rFonts w:ascii="Times New Roman" w:hAnsi="Times New Roman" w:cs="Times New Roman"/>
+          <w:color w:val="000000" w:themeColor="text1"/>
+          <w:sz w:val="28"/>
+          <w:szCs w:val="28"/>
+          <w:lang w:val="ru-RU"/>
+        </w:rPr>
+        <w:t xml:space="preserve"> Прыгаем через целую строку </w:t>
       </w:r>
       <w:r>
         <w:rPr>
@@ -3912,7 +3836,6 @@
         </w:rPr>
         <w:br/>
       </w:r>
-      <w:proofErr w:type="gramStart"/>
       <w:r>
         <w:rPr>
           <w:rStyle w:val="DataTypeTok"/>
@@ -3931,9 +3854,110 @@
           <w:sz w:val="24"/>
           <w:szCs w:val="28"/>
         </w:rPr>
+        <w:t>[,]</w:t>
+      </w:r>
+      <w:r>
+        <w:rPr>
+          <w:rStyle w:val="NormalTok"/>
+          <w:rFonts w:ascii="Times New Roman" w:hAnsi="Times New Roman" w:cs="Times New Roman"/>
+          <w:color w:val="000000" w:themeColor="text1"/>
+          <w:sz w:val="24"/>
+          <w:szCs w:val="28"/>
+        </w:rPr>
+        <w:t xml:space="preserve"> </w:t>
+      </w:r>
+      <w:proofErr w:type="spellStart"/>
+      <w:r>
+        <w:rPr>
+          <w:rStyle w:val="NormalTok"/>
+          <w:rFonts w:ascii="Times New Roman" w:hAnsi="Times New Roman" w:cs="Times New Roman"/>
+          <w:color w:val="000000" w:themeColor="text1"/>
+          <w:sz w:val="24"/>
+          <w:szCs w:val="28"/>
+        </w:rPr>
+        <w:t>b_t</w:t>
+      </w:r>
+      <w:proofErr w:type="spellEnd"/>
+      <w:r>
+        <w:rPr>
+          <w:rStyle w:val="NormalTok"/>
+          <w:rFonts w:ascii="Times New Roman" w:hAnsi="Times New Roman" w:cs="Times New Roman"/>
+          <w:color w:val="000000" w:themeColor="text1"/>
+          <w:sz w:val="24"/>
+          <w:szCs w:val="28"/>
+        </w:rPr>
+        <w:t xml:space="preserve"> </w:t>
+      </w:r>
+      <w:r>
+        <w:rPr>
+          <w:rStyle w:val="OperatorTok"/>
+          <w:rFonts w:ascii="Times New Roman" w:hAnsi="Times New Roman" w:cs="Times New Roman"/>
+          <w:color w:val="000000" w:themeColor="text1"/>
+          <w:sz w:val="24"/>
+          <w:szCs w:val="28"/>
+        </w:rPr>
+        <w:t>=</w:t>
+      </w:r>
+      <w:r>
+        <w:rPr>
+          <w:rStyle w:val="NormalTok"/>
+          <w:rFonts w:ascii="Times New Roman" w:hAnsi="Times New Roman" w:cs="Times New Roman"/>
+          <w:color w:val="000000" w:themeColor="text1"/>
+          <w:sz w:val="24"/>
+          <w:szCs w:val="28"/>
+        </w:rPr>
+        <w:t xml:space="preserve"> </w:t>
+      </w:r>
+      <w:r>
+        <w:rPr>
+          <w:rStyle w:val="KeywordTok"/>
+          <w:rFonts w:ascii="Times New Roman" w:hAnsi="Times New Roman" w:cs="Times New Roman"/>
+          <w:color w:val="000000" w:themeColor="text1"/>
+          <w:sz w:val="24"/>
+          <w:szCs w:val="28"/>
+        </w:rPr>
+        <w:t>new</w:t>
+      </w:r>
+      <w:r>
+        <w:rPr>
+          <w:rStyle w:val="NormalTok"/>
+          <w:rFonts w:ascii="Times New Roman" w:hAnsi="Times New Roman" w:cs="Times New Roman"/>
+          <w:color w:val="000000" w:themeColor="text1"/>
+          <w:sz w:val="24"/>
+          <w:szCs w:val="28"/>
+        </w:rPr>
+        <w:t xml:space="preserve"> </w:t>
+      </w:r>
+      <w:r>
+        <w:rPr>
+          <w:rStyle w:val="DataTypeTok"/>
+          <w:rFonts w:ascii="Times New Roman" w:hAnsi="Times New Roman" w:cs="Times New Roman"/>
+          <w:color w:val="000000" w:themeColor="text1"/>
+          <w:sz w:val="24"/>
+          <w:szCs w:val="28"/>
+        </w:rPr>
+        <w:t>int</w:t>
+      </w:r>
+      <w:r>
+        <w:rPr>
+          <w:rStyle w:val="OperatorTok"/>
+          <w:rFonts w:ascii="Times New Roman" w:hAnsi="Times New Roman" w:cs="Times New Roman"/>
+          <w:color w:val="000000" w:themeColor="text1"/>
+          <w:sz w:val="24"/>
+          <w:szCs w:val="28"/>
+        </w:rPr>
         <w:t>[</w:t>
       </w:r>
-      <w:proofErr w:type="gramEnd"/>
+      <w:r>
+        <w:rPr>
+          <w:rStyle w:val="NormalTok"/>
+          <w:rFonts w:ascii="Times New Roman" w:hAnsi="Times New Roman" w:cs="Times New Roman"/>
+          <w:color w:val="000000" w:themeColor="text1"/>
+          <w:sz w:val="24"/>
+          <w:szCs w:val="28"/>
+        </w:rPr>
+        <w:t>n</w:t>
+      </w:r>
       <w:r>
         <w:rPr>
           <w:rStyle w:val="OperatorTok"/>
@@ -3942,7 +3966,7 @@
           <w:sz w:val="24"/>
           <w:szCs w:val="28"/>
         </w:rPr>
-        <w:t>,]</w:t>
+        <w:t>,</w:t>
       </w:r>
       <w:r>
         <w:rPr>
@@ -3952,8 +3976,77 @@
           <w:sz w:val="24"/>
           <w:szCs w:val="28"/>
         </w:rPr>
+        <w:t xml:space="preserve"> n</w:t>
+      </w:r>
+      <w:r>
+        <w:rPr>
+          <w:rStyle w:val="OperatorTok"/>
+          <w:rFonts w:ascii="Times New Roman" w:hAnsi="Times New Roman" w:cs="Times New Roman"/>
+          <w:color w:val="000000" w:themeColor="text1"/>
+          <w:sz w:val="24"/>
+          <w:szCs w:val="28"/>
+        </w:rPr>
+        <w:t>];</w:t>
+      </w:r>
+      <w:r>
+        <w:rPr>
+          <w:rFonts w:ascii="Times New Roman" w:hAnsi="Times New Roman" w:cs="Times New Roman"/>
+          <w:color w:val="000000" w:themeColor="text1"/>
+          <w:sz w:val="28"/>
+          <w:szCs w:val="28"/>
+        </w:rPr>
+        <w:br/>
+      </w:r>
+      <w:r>
+        <w:rPr>
+          <w:rStyle w:val="KeywordTok"/>
+          <w:rFonts w:ascii="Times New Roman" w:hAnsi="Times New Roman" w:cs="Times New Roman"/>
+          <w:color w:val="000000" w:themeColor="text1"/>
+          <w:sz w:val="24"/>
+          <w:szCs w:val="28"/>
+        </w:rPr>
+        <w:t>for</w:t>
+      </w:r>
+      <w:r>
+        <w:rPr>
+          <w:rStyle w:val="NormalTok"/>
+          <w:rFonts w:ascii="Times New Roman" w:hAnsi="Times New Roman" w:cs="Times New Roman"/>
+          <w:color w:val="000000" w:themeColor="text1"/>
+          <w:sz w:val="24"/>
+          <w:szCs w:val="28"/>
+        </w:rPr>
         <w:t xml:space="preserve"> </w:t>
       </w:r>
+      <w:r>
+        <w:rPr>
+          <w:rStyle w:val="OperatorTok"/>
+          <w:rFonts w:ascii="Times New Roman" w:hAnsi="Times New Roman" w:cs="Times New Roman"/>
+          <w:color w:val="000000" w:themeColor="text1"/>
+          <w:sz w:val="24"/>
+          <w:szCs w:val="28"/>
+        </w:rPr>
+        <w:t>(</w:t>
+      </w:r>
+      <w:r>
+        <w:rPr>
+          <w:rStyle w:val="DataTypeTok"/>
+          <w:rFonts w:ascii="Times New Roman" w:hAnsi="Times New Roman" w:cs="Times New Roman"/>
+          <w:color w:val="000000" w:themeColor="text1"/>
+          <w:sz w:val="24"/>
+          <w:szCs w:val="28"/>
+        </w:rPr>
+        <w:t>int</w:t>
+      </w:r>
+      <w:r>
+        <w:rPr>
+          <w:rStyle w:val="NormalTok"/>
+          <w:rFonts w:ascii="Times New Roman" w:hAnsi="Times New Roman" w:cs="Times New Roman"/>
+          <w:color w:val="000000" w:themeColor="text1"/>
+          <w:sz w:val="24"/>
+          <w:szCs w:val="28"/>
+        </w:rPr>
+        <w:t xml:space="preserve"> </w:t>
+      </w:r>
       <w:proofErr w:type="spellStart"/>
       <w:r>
         <w:rPr>
@@ -3963,8 +4056,9 @@
           <w:sz w:val="24"/>
           <w:szCs w:val="28"/>
         </w:rPr>
-        <w:t>b</w:t>
-      </w:r>
+        <w:t>i</w:t>
+      </w:r>
+      <w:proofErr w:type="spellEnd"/>
       <w:r>
         <w:rPr>
           <w:rStyle w:val="NormalTok"/>
@@ -3973,7 +4067,17 @@
           <w:sz w:val="24"/>
           <w:szCs w:val="28"/>
         </w:rPr>
-        <w:t>_</w:t>
+        <w:t xml:space="preserve"> </w:t>
+      </w:r>
+      <w:r>
+        <w:rPr>
+          <w:rStyle w:val="OperatorTok"/>
+          <w:rFonts w:ascii="Times New Roman" w:hAnsi="Times New Roman" w:cs="Times New Roman"/>
+          <w:color w:val="000000" w:themeColor="text1"/>
+          <w:sz w:val="24"/>
+          <w:szCs w:val="28"/>
+        </w:rPr>
+        <w:t>=</w:t>
       </w:r>
       <w:r>
         <w:rPr>
@@ -3983,7 +4087,48 @@
           <w:sz w:val="24"/>
           <w:szCs w:val="28"/>
         </w:rPr>
-        <w:t>t</w:t>
+        <w:t xml:space="preserve"> </w:t>
+      </w:r>
+      <w:r>
+        <w:rPr>
+          <w:rStyle w:val="DecValTok"/>
+          <w:rFonts w:ascii="Times New Roman" w:hAnsi="Times New Roman" w:cs="Times New Roman"/>
+          <w:color w:val="000000" w:themeColor="text1"/>
+          <w:sz w:val="24"/>
+          <w:szCs w:val="28"/>
+        </w:rPr>
+        <w:t>0</w:t>
+      </w:r>
+      <w:r>
+        <w:rPr>
+          <w:rStyle w:val="OperatorTok"/>
+          <w:rFonts w:ascii="Times New Roman" w:hAnsi="Times New Roman" w:cs="Times New Roman"/>
+          <w:color w:val="000000" w:themeColor="text1"/>
+          <w:sz w:val="24"/>
+          <w:szCs w:val="28"/>
+        </w:rPr>
+        <w:t>;</w:t>
+      </w:r>
+      <w:r>
+        <w:rPr>
+          <w:rStyle w:val="NormalTok"/>
+          <w:rFonts w:ascii="Times New Roman" w:hAnsi="Times New Roman" w:cs="Times New Roman"/>
+          <w:color w:val="000000" w:themeColor="text1"/>
+          <w:sz w:val="24"/>
+          <w:szCs w:val="28"/>
+        </w:rPr>
+        <w:t xml:space="preserve"> </w:t>
+      </w:r>
+      <w:proofErr w:type="spellStart"/>
+      <w:r>
+        <w:rPr>
+          <w:rStyle w:val="NormalTok"/>
+          <w:rFonts w:ascii="Times New Roman" w:hAnsi="Times New Roman" w:cs="Times New Roman"/>
+          <w:color w:val="000000" w:themeColor="text1"/>
+          <w:sz w:val="24"/>
+          <w:szCs w:val="28"/>
+        </w:rPr>
+        <w:t>i</w:t>
       </w:r>
       <w:proofErr w:type="spellEnd"/>
       <w:r>
@@ -4004,6 +4149,137 @@
           <w:sz w:val="24"/>
           <w:szCs w:val="28"/>
         </w:rPr>
+        <w:t>&lt;</w:t>
+      </w:r>
+      <w:r>
+        <w:rPr>
+          <w:rStyle w:val="NormalTok"/>
+          <w:rFonts w:ascii="Times New Roman" w:hAnsi="Times New Roman" w:cs="Times New Roman"/>
+          <w:color w:val="000000" w:themeColor="text1"/>
+          <w:sz w:val="24"/>
+          <w:szCs w:val="28"/>
+        </w:rPr>
+        <w:t xml:space="preserve"> n</w:t>
+      </w:r>
+      <w:r>
+        <w:rPr>
+          <w:rStyle w:val="OperatorTok"/>
+          <w:rFonts w:ascii="Times New Roman" w:hAnsi="Times New Roman" w:cs="Times New Roman"/>
+          <w:color w:val="000000" w:themeColor="text1"/>
+          <w:sz w:val="24"/>
+          <w:szCs w:val="28"/>
+        </w:rPr>
+        <w:t>;</w:t>
+      </w:r>
+      <w:r>
+        <w:rPr>
+          <w:rStyle w:val="NormalTok"/>
+          <w:rFonts w:ascii="Times New Roman" w:hAnsi="Times New Roman" w:cs="Times New Roman"/>
+          <w:color w:val="000000" w:themeColor="text1"/>
+          <w:sz w:val="24"/>
+          <w:szCs w:val="28"/>
+        </w:rPr>
+        <w:t xml:space="preserve"> </w:t>
+      </w:r>
+      <w:proofErr w:type="spellStart"/>
+      <w:r>
+        <w:rPr>
+          <w:rStyle w:val="NormalTok"/>
+          <w:rFonts w:ascii="Times New Roman" w:hAnsi="Times New Roman" w:cs="Times New Roman"/>
+          <w:color w:val="000000" w:themeColor="text1"/>
+          <w:sz w:val="24"/>
+          <w:szCs w:val="28"/>
+        </w:rPr>
+        <w:t>i</w:t>
+      </w:r>
+      <w:proofErr w:type="spellEnd"/>
+      <w:r>
+        <w:rPr>
+          <w:rStyle w:val="OperatorTok"/>
+          <w:rFonts w:ascii="Times New Roman" w:hAnsi="Times New Roman" w:cs="Times New Roman"/>
+          <w:color w:val="000000" w:themeColor="text1"/>
+          <w:sz w:val="24"/>
+          <w:szCs w:val="28"/>
+        </w:rPr>
+        <w:t>++)</w:t>
+      </w:r>
+      <w:r>
+        <w:rPr>
+          <w:rFonts w:ascii="Times New Roman" w:hAnsi="Times New Roman" w:cs="Times New Roman"/>
+          <w:color w:val="000000" w:themeColor="text1"/>
+          <w:sz w:val="28"/>
+          <w:szCs w:val="28"/>
+        </w:rPr>
+        <w:br/>
+      </w:r>
+      <w:r>
+        <w:rPr>
+          <w:rStyle w:val="NormalTok"/>
+          <w:rFonts w:ascii="Times New Roman" w:hAnsi="Times New Roman" w:cs="Times New Roman"/>
+          <w:color w:val="000000" w:themeColor="text1"/>
+          <w:sz w:val="24"/>
+          <w:szCs w:val="28"/>
+        </w:rPr>
+        <w:t xml:space="preserve">    </w:t>
+      </w:r>
+      <w:r>
+        <w:rPr>
+          <w:rStyle w:val="KeywordTok"/>
+          <w:rFonts w:ascii="Times New Roman" w:hAnsi="Times New Roman" w:cs="Times New Roman"/>
+          <w:color w:val="000000" w:themeColor="text1"/>
+          <w:sz w:val="24"/>
+          <w:szCs w:val="28"/>
+        </w:rPr>
+        <w:t>for</w:t>
+      </w:r>
+      <w:r>
+        <w:rPr>
+          <w:rStyle w:val="NormalTok"/>
+          <w:rFonts w:ascii="Times New Roman" w:hAnsi="Times New Roman" w:cs="Times New Roman"/>
+          <w:color w:val="000000" w:themeColor="text1"/>
+          <w:sz w:val="24"/>
+          <w:szCs w:val="28"/>
+        </w:rPr>
+        <w:t xml:space="preserve"> </w:t>
+      </w:r>
+      <w:r>
+        <w:rPr>
+          <w:rStyle w:val="OperatorTok"/>
+          <w:rFonts w:ascii="Times New Roman" w:hAnsi="Times New Roman" w:cs="Times New Roman"/>
+          <w:color w:val="000000" w:themeColor="text1"/>
+          <w:sz w:val="24"/>
+          <w:szCs w:val="28"/>
+        </w:rPr>
+        <w:t>(</w:t>
+      </w:r>
+      <w:r>
+        <w:rPr>
+          <w:rStyle w:val="DataTypeTok"/>
+          <w:rFonts w:ascii="Times New Roman" w:hAnsi="Times New Roman" w:cs="Times New Roman"/>
+          <w:color w:val="000000" w:themeColor="text1"/>
+          <w:sz w:val="24"/>
+          <w:szCs w:val="28"/>
+        </w:rPr>
+        <w:t>int</w:t>
+      </w:r>
+      <w:r>
+        <w:rPr>
+          <w:rStyle w:val="NormalTok"/>
+          <w:rFonts w:ascii="Times New Roman" w:hAnsi="Times New Roman" w:cs="Times New Roman"/>
+          <w:color w:val="000000" w:themeColor="text1"/>
+          <w:sz w:val="24"/>
+          <w:szCs w:val="28"/>
+        </w:rPr>
+        <w:t xml:space="preserve"> j </w:t>
+      </w:r>
+      <w:r>
+        <w:rPr>
+          <w:rStyle w:val="OperatorTok"/>
+          <w:rFonts w:ascii="Times New Roman" w:hAnsi="Times New Roman" w:cs="Times New Roman"/>
+          <w:color w:val="000000" w:themeColor="text1"/>
+          <w:sz w:val="24"/>
+          <w:szCs w:val="28"/>
+        </w:rPr>
         <w:t>=</w:t>
       </w:r>
       <w:r>
@@ -4018,13 +4294,359 @@
       </w:r>
       <w:r>
         <w:rPr>
+          <w:rStyle w:val="DecValTok"/>
+          <w:rFonts w:ascii="Times New Roman" w:hAnsi="Times New Roman" w:cs="Times New Roman"/>
+          <w:color w:val="000000" w:themeColor="text1"/>
+          <w:sz w:val="24"/>
+          <w:szCs w:val="28"/>
+        </w:rPr>
+        <w:t>0</w:t>
+      </w:r>
+      <w:r>
+        <w:rPr>
+          <w:rStyle w:val="OperatorTok"/>
+          <w:rFonts w:ascii="Times New Roman" w:hAnsi="Times New Roman" w:cs="Times New Roman"/>
+          <w:color w:val="000000" w:themeColor="text1"/>
+          <w:sz w:val="24"/>
+          <w:szCs w:val="28"/>
+        </w:rPr>
+        <w:t>;</w:t>
+      </w:r>
+      <w:r>
+        <w:rPr>
+          <w:rStyle w:val="NormalTok"/>
+          <w:rFonts w:ascii="Times New Roman" w:hAnsi="Times New Roman" w:cs="Times New Roman"/>
+          <w:color w:val="000000" w:themeColor="text1"/>
+          <w:sz w:val="24"/>
+          <w:szCs w:val="28"/>
+        </w:rPr>
+        <w:t xml:space="preserve"> j </w:t>
+      </w:r>
+      <w:r>
+        <w:rPr>
+          <w:rStyle w:val="OperatorTok"/>
+          <w:rFonts w:ascii="Times New Roman" w:hAnsi="Times New Roman" w:cs="Times New Roman"/>
+          <w:color w:val="000000" w:themeColor="text1"/>
+          <w:sz w:val="24"/>
+          <w:szCs w:val="28"/>
+        </w:rPr>
+        <w:t>&lt;</w:t>
+      </w:r>
+      <w:r>
+        <w:rPr>
+          <w:rStyle w:val="NormalTok"/>
+          <w:rFonts w:ascii="Times New Roman" w:hAnsi="Times New Roman" w:cs="Times New Roman"/>
+          <w:color w:val="000000" w:themeColor="text1"/>
+          <w:sz w:val="24"/>
+          <w:szCs w:val="28"/>
+        </w:rPr>
+        <w:t xml:space="preserve"> n</w:t>
+      </w:r>
+      <w:r>
+        <w:rPr>
+          <w:rStyle w:val="OperatorTok"/>
+          <w:rFonts w:ascii="Times New Roman" w:hAnsi="Times New Roman" w:cs="Times New Roman"/>
+          <w:color w:val="000000" w:themeColor="text1"/>
+          <w:sz w:val="24"/>
+          <w:szCs w:val="28"/>
+        </w:rPr>
+        <w:t>;</w:t>
+      </w:r>
+      <w:r>
+        <w:rPr>
+          <w:rStyle w:val="NormalTok"/>
+          <w:rFonts w:ascii="Times New Roman" w:hAnsi="Times New Roman" w:cs="Times New Roman"/>
+          <w:color w:val="000000" w:themeColor="text1"/>
+          <w:sz w:val="24"/>
+          <w:szCs w:val="28"/>
+        </w:rPr>
+        <w:t xml:space="preserve"> </w:t>
+      </w:r>
+      <w:proofErr w:type="spellStart"/>
+      <w:r>
+        <w:rPr>
+          <w:rStyle w:val="NormalTok"/>
+          <w:rFonts w:ascii="Times New Roman" w:hAnsi="Times New Roman" w:cs="Times New Roman"/>
+          <w:color w:val="000000" w:themeColor="text1"/>
+          <w:sz w:val="24"/>
+          <w:szCs w:val="28"/>
+        </w:rPr>
+        <w:t>j</w:t>
+      </w:r>
+      <w:r>
+        <w:rPr>
+          <w:rStyle w:val="OperatorTok"/>
+          <w:rFonts w:ascii="Times New Roman" w:hAnsi="Times New Roman" w:cs="Times New Roman"/>
+          <w:color w:val="000000" w:themeColor="text1"/>
+          <w:sz w:val="24"/>
+          <w:szCs w:val="28"/>
+        </w:rPr>
+        <w:t>++</w:t>
+      </w:r>
+      <w:proofErr w:type="spellEnd"/>
+      <w:r>
+        <w:rPr>
+          <w:rStyle w:val="OperatorTok"/>
+          <w:rFonts w:ascii="Times New Roman" w:hAnsi="Times New Roman" w:cs="Times New Roman"/>
+          <w:color w:val="000000" w:themeColor="text1"/>
+          <w:sz w:val="24"/>
+          <w:szCs w:val="28"/>
+        </w:rPr>
+        <w:t>)</w:t>
+      </w:r>
+      <w:r>
+        <w:rPr>
+          <w:rFonts w:ascii="Times New Roman" w:hAnsi="Times New Roman" w:cs="Times New Roman"/>
+          <w:color w:val="000000" w:themeColor="text1"/>
+          <w:sz w:val="28"/>
+          <w:szCs w:val="28"/>
+        </w:rPr>
+        <w:br/>
+      </w:r>
+      <w:r>
+        <w:rPr>
+          <w:rStyle w:val="NormalTok"/>
+          <w:rFonts w:ascii="Times New Roman" w:hAnsi="Times New Roman" w:cs="Times New Roman"/>
+          <w:color w:val="000000" w:themeColor="text1"/>
+          <w:sz w:val="24"/>
+          <w:szCs w:val="28"/>
+        </w:rPr>
+        <w:t xml:space="preserve">        </w:t>
+      </w:r>
+      <w:proofErr w:type="spellStart"/>
+      <w:r>
+        <w:rPr>
+          <w:rStyle w:val="NormalTok"/>
+          <w:rFonts w:ascii="Times New Roman" w:hAnsi="Times New Roman" w:cs="Times New Roman"/>
+          <w:color w:val="000000" w:themeColor="text1"/>
+          <w:sz w:val="24"/>
+          <w:szCs w:val="28"/>
+        </w:rPr>
+        <w:t>b_t</w:t>
+      </w:r>
+      <w:proofErr w:type="spellEnd"/>
+      <w:r>
+        <w:rPr>
+          <w:rStyle w:val="OperatorTok"/>
+          <w:rFonts w:ascii="Times New Roman" w:hAnsi="Times New Roman" w:cs="Times New Roman"/>
+          <w:color w:val="000000" w:themeColor="text1"/>
+          <w:sz w:val="24"/>
+          <w:szCs w:val="28"/>
+        </w:rPr>
+        <w:t>[</w:t>
+      </w:r>
+      <w:proofErr w:type="spellStart"/>
+      <w:r>
+        <w:rPr>
+          <w:rStyle w:val="NormalTok"/>
+          <w:rFonts w:ascii="Times New Roman" w:hAnsi="Times New Roman" w:cs="Times New Roman"/>
+          <w:color w:val="000000" w:themeColor="text1"/>
+          <w:sz w:val="24"/>
+          <w:szCs w:val="28"/>
+        </w:rPr>
+        <w:t>i</w:t>
+      </w:r>
+      <w:proofErr w:type="spellEnd"/>
+      <w:r>
+        <w:rPr>
+          <w:rStyle w:val="OperatorTok"/>
+          <w:rFonts w:ascii="Times New Roman" w:hAnsi="Times New Roman" w:cs="Times New Roman"/>
+          <w:color w:val="000000" w:themeColor="text1"/>
+          <w:sz w:val="24"/>
+          <w:szCs w:val="28"/>
+        </w:rPr>
+        <w:t>,</w:t>
+      </w:r>
+      <w:r>
+        <w:rPr>
+          <w:rStyle w:val="NormalTok"/>
+          <w:rFonts w:ascii="Times New Roman" w:hAnsi="Times New Roman" w:cs="Times New Roman"/>
+          <w:color w:val="000000" w:themeColor="text1"/>
+          <w:sz w:val="24"/>
+          <w:szCs w:val="28"/>
+        </w:rPr>
+        <w:t xml:space="preserve"> j</w:t>
+      </w:r>
+      <w:r>
+        <w:rPr>
+          <w:rStyle w:val="OperatorTok"/>
+          <w:rFonts w:ascii="Times New Roman" w:hAnsi="Times New Roman" w:cs="Times New Roman"/>
+          <w:color w:val="000000" w:themeColor="text1"/>
+          <w:sz w:val="24"/>
+          <w:szCs w:val="28"/>
+        </w:rPr>
+        <w:t>]</w:t>
+      </w:r>
+      <w:r>
+        <w:rPr>
+          <w:rStyle w:val="NormalTok"/>
+          <w:rFonts w:ascii="Times New Roman" w:hAnsi="Times New Roman" w:cs="Times New Roman"/>
+          <w:color w:val="000000" w:themeColor="text1"/>
+          <w:sz w:val="24"/>
+          <w:szCs w:val="28"/>
+        </w:rPr>
+        <w:t xml:space="preserve"> </w:t>
+      </w:r>
+      <w:r>
+        <w:rPr>
+          <w:rStyle w:val="OperatorTok"/>
+          <w:rFonts w:ascii="Times New Roman" w:hAnsi="Times New Roman" w:cs="Times New Roman"/>
+          <w:color w:val="000000" w:themeColor="text1"/>
+          <w:sz w:val="24"/>
+          <w:szCs w:val="28"/>
+        </w:rPr>
+        <w:t>=</w:t>
+      </w:r>
+      <w:r>
+        <w:rPr>
+          <w:rStyle w:val="NormalTok"/>
+          <w:rFonts w:ascii="Times New Roman" w:hAnsi="Times New Roman" w:cs="Times New Roman"/>
+          <w:color w:val="000000" w:themeColor="text1"/>
+          <w:sz w:val="24"/>
+          <w:szCs w:val="28"/>
+        </w:rPr>
+        <w:t xml:space="preserve"> b</w:t>
+      </w:r>
+      <w:r>
+        <w:rPr>
+          <w:rStyle w:val="OperatorTok"/>
+          <w:rFonts w:ascii="Times New Roman" w:hAnsi="Times New Roman" w:cs="Times New Roman"/>
+          <w:color w:val="000000" w:themeColor="text1"/>
+          <w:sz w:val="24"/>
+          <w:szCs w:val="28"/>
+        </w:rPr>
+        <w:t>[</w:t>
+      </w:r>
+      <w:r>
+        <w:rPr>
+          <w:rStyle w:val="NormalTok"/>
+          <w:rFonts w:ascii="Times New Roman" w:hAnsi="Times New Roman" w:cs="Times New Roman"/>
+          <w:color w:val="000000" w:themeColor="text1"/>
+          <w:sz w:val="24"/>
+          <w:szCs w:val="28"/>
+        </w:rPr>
+        <w:t>j</w:t>
+      </w:r>
+      <w:r>
+        <w:rPr>
+          <w:rStyle w:val="OperatorTok"/>
+          <w:rFonts w:ascii="Times New Roman" w:hAnsi="Times New Roman" w:cs="Times New Roman"/>
+          <w:color w:val="000000" w:themeColor="text1"/>
+          <w:sz w:val="24"/>
+          <w:szCs w:val="28"/>
+        </w:rPr>
+        <w:t>,</w:t>
+      </w:r>
+      <w:r>
+        <w:rPr>
+          <w:rStyle w:val="NormalTok"/>
+          <w:rFonts w:ascii="Times New Roman" w:hAnsi="Times New Roman" w:cs="Times New Roman"/>
+          <w:color w:val="000000" w:themeColor="text1"/>
+          <w:sz w:val="24"/>
+          <w:szCs w:val="28"/>
+        </w:rPr>
+        <w:t xml:space="preserve"> </w:t>
+      </w:r>
+      <w:proofErr w:type="spellStart"/>
+      <w:r>
+        <w:rPr>
+          <w:rStyle w:val="NormalTok"/>
+          <w:rFonts w:ascii="Times New Roman" w:hAnsi="Times New Roman" w:cs="Times New Roman"/>
+          <w:color w:val="000000" w:themeColor="text1"/>
+          <w:sz w:val="24"/>
+          <w:szCs w:val="28"/>
+        </w:rPr>
+        <w:t>i</w:t>
+      </w:r>
+      <w:proofErr w:type="spellEnd"/>
+      <w:r>
+        <w:rPr>
+          <w:rStyle w:val="OperatorTok"/>
+          <w:rFonts w:ascii="Times New Roman" w:hAnsi="Times New Roman" w:cs="Times New Roman"/>
+          <w:color w:val="000000" w:themeColor="text1"/>
+          <w:sz w:val="24"/>
+          <w:szCs w:val="28"/>
+        </w:rPr>
+        <w:t>];</w:t>
+      </w:r>
+      <w:r>
+        <w:rPr>
+          <w:rFonts w:ascii="Times New Roman" w:hAnsi="Times New Roman" w:cs="Times New Roman"/>
+          <w:color w:val="000000" w:themeColor="text1"/>
+          <w:sz w:val="28"/>
+          <w:szCs w:val="28"/>
+        </w:rPr>
+        <w:br/>
+      </w:r>
+      <w:r>
+        <w:rPr>
+          <w:rFonts w:ascii="Times New Roman" w:hAnsi="Times New Roman" w:cs="Times New Roman"/>
+          <w:color w:val="000000" w:themeColor="text1"/>
+          <w:sz w:val="28"/>
+          <w:szCs w:val="28"/>
+        </w:rPr>
+        <w:br/>
+      </w:r>
+      <w:r>
+        <w:rPr>
+          <w:rStyle w:val="CommentTok"/>
+          <w:rFonts w:ascii="Times New Roman" w:hAnsi="Times New Roman" w:cs="Times New Roman"/>
+          <w:color w:val="000000" w:themeColor="text1"/>
+          <w:sz w:val="24"/>
+          <w:szCs w:val="28"/>
+        </w:rPr>
+        <w:t xml:space="preserve">// </w:t>
+      </w:r>
+      <w:r>
+        <w:rPr>
+          <w:rStyle w:val="CommentTok"/>
+          <w:rFonts w:ascii="Times New Roman" w:hAnsi="Times New Roman" w:cs="Times New Roman"/>
+          <w:color w:val="000000" w:themeColor="text1"/>
+          <w:sz w:val="24"/>
+          <w:szCs w:val="28"/>
+          <w:lang w:val="ru-RU"/>
+        </w:rPr>
+        <w:t>Потом</w:t>
+      </w:r>
+      <w:r>
+        <w:rPr>
+          <w:rStyle w:val="CommentTok"/>
+          <w:rFonts w:ascii="Times New Roman" w:hAnsi="Times New Roman" w:cs="Times New Roman"/>
+          <w:color w:val="000000" w:themeColor="text1"/>
+          <w:sz w:val="24"/>
+          <w:szCs w:val="28"/>
+        </w:rPr>
+        <w:t xml:space="preserve"> </w:t>
+      </w:r>
+      <w:r>
+        <w:rPr>
+          <w:rStyle w:val="CommentTok"/>
+          <w:rFonts w:ascii="Times New Roman" w:hAnsi="Times New Roman" w:cs="Times New Roman"/>
+          <w:color w:val="000000" w:themeColor="text1"/>
+          <w:sz w:val="24"/>
+          <w:szCs w:val="28"/>
+          <w:lang w:val="ru-RU"/>
+        </w:rPr>
+        <w:t>используем</w:t>
+      </w:r>
+      <w:r>
+        <w:rPr>
+          <w:rFonts w:ascii="Times New Roman" w:hAnsi="Times New Roman" w:cs="Times New Roman"/>
+          <w:color w:val="000000" w:themeColor="text1"/>
+          <w:sz w:val="28"/>
+          <w:szCs w:val="28"/>
+        </w:rPr>
+        <w:br/>
+      </w:r>
+      <w:r>
+        <w:rPr>
           <w:rStyle w:val="KeywordTok"/>
           <w:rFonts w:ascii="Times New Roman" w:hAnsi="Times New Roman" w:cs="Times New Roman"/>
           <w:color w:val="000000" w:themeColor="text1"/>
           <w:sz w:val="24"/>
           <w:szCs w:val="28"/>
         </w:rPr>
-        <w:t>new</w:t>
+        <w:t>for</w:t>
       </w:r>
       <w:r>
         <w:rPr>
@@ -4038,6 +4660,16 @@
       </w:r>
       <w:r>
         <w:rPr>
+          <w:rStyle w:val="OperatorTok"/>
+          <w:rFonts w:ascii="Times New Roman" w:hAnsi="Times New Roman" w:cs="Times New Roman"/>
+          <w:color w:val="000000" w:themeColor="text1"/>
+          <w:sz w:val="24"/>
+          <w:szCs w:val="28"/>
+        </w:rPr>
+        <w:t>(</w:t>
+      </w:r>
+      <w:r>
+        <w:rPr>
           <w:rStyle w:val="DataTypeTok"/>
           <w:rFonts w:ascii="Times New Roman" w:hAnsi="Times New Roman" w:cs="Times New Roman"/>
           <w:color w:val="000000" w:themeColor="text1"/>
@@ -4048,14 +4680,183 @@
       </w:r>
       <w:r>
         <w:rPr>
+          <w:rStyle w:val="NormalTok"/>
+          <w:rFonts w:ascii="Times New Roman" w:hAnsi="Times New Roman" w:cs="Times New Roman"/>
+          <w:color w:val="000000" w:themeColor="text1"/>
+          <w:sz w:val="24"/>
+          <w:szCs w:val="28"/>
+        </w:rPr>
+        <w:t xml:space="preserve"> k </w:t>
+      </w:r>
+      <w:r>
+        <w:rPr>
           <w:rStyle w:val="OperatorTok"/>
           <w:rFonts w:ascii="Times New Roman" w:hAnsi="Times New Roman" w:cs="Times New Roman"/>
           <w:color w:val="000000" w:themeColor="text1"/>
           <w:sz w:val="24"/>
           <w:szCs w:val="28"/>
         </w:rPr>
+        <w:t>=</w:t>
+      </w:r>
+      <w:r>
+        <w:rPr>
+          <w:rStyle w:val="NormalTok"/>
+          <w:rFonts w:ascii="Times New Roman" w:hAnsi="Times New Roman" w:cs="Times New Roman"/>
+          <w:color w:val="000000" w:themeColor="text1"/>
+          <w:sz w:val="24"/>
+          <w:szCs w:val="28"/>
+        </w:rPr>
+        <w:t xml:space="preserve"> </w:t>
+      </w:r>
+      <w:r>
+        <w:rPr>
+          <w:rStyle w:val="DecValTok"/>
+          <w:rFonts w:ascii="Times New Roman" w:hAnsi="Times New Roman" w:cs="Times New Roman"/>
+          <w:color w:val="000000" w:themeColor="text1"/>
+          <w:sz w:val="24"/>
+          <w:szCs w:val="28"/>
+        </w:rPr>
+        <w:t>0</w:t>
+      </w:r>
+      <w:r>
+        <w:rPr>
+          <w:rStyle w:val="OperatorTok"/>
+          <w:rFonts w:ascii="Times New Roman" w:hAnsi="Times New Roman" w:cs="Times New Roman"/>
+          <w:color w:val="000000" w:themeColor="text1"/>
+          <w:sz w:val="24"/>
+          <w:szCs w:val="28"/>
+        </w:rPr>
+        <w:t>;</w:t>
+      </w:r>
+      <w:r>
+        <w:rPr>
+          <w:rStyle w:val="NormalTok"/>
+          <w:rFonts w:ascii="Times New Roman" w:hAnsi="Times New Roman" w:cs="Times New Roman"/>
+          <w:color w:val="000000" w:themeColor="text1"/>
+          <w:sz w:val="24"/>
+          <w:szCs w:val="28"/>
+        </w:rPr>
+        <w:t xml:space="preserve"> k </w:t>
+      </w:r>
+      <w:r>
+        <w:rPr>
+          <w:rStyle w:val="OperatorTok"/>
+          <w:rFonts w:ascii="Times New Roman" w:hAnsi="Times New Roman" w:cs="Times New Roman"/>
+          <w:color w:val="000000" w:themeColor="text1"/>
+          <w:sz w:val="24"/>
+          <w:szCs w:val="28"/>
+        </w:rPr>
+        <w:t>&lt;</w:t>
+      </w:r>
+      <w:r>
+        <w:rPr>
+          <w:rStyle w:val="NormalTok"/>
+          <w:rFonts w:ascii="Times New Roman" w:hAnsi="Times New Roman" w:cs="Times New Roman"/>
+          <w:color w:val="000000" w:themeColor="text1"/>
+          <w:sz w:val="24"/>
+          <w:szCs w:val="28"/>
+        </w:rPr>
+        <w:t xml:space="preserve"> n</w:t>
+      </w:r>
+      <w:r>
+        <w:rPr>
+          <w:rStyle w:val="OperatorTok"/>
+          <w:rFonts w:ascii="Times New Roman" w:hAnsi="Times New Roman" w:cs="Times New Roman"/>
+          <w:color w:val="000000" w:themeColor="text1"/>
+          <w:sz w:val="24"/>
+          <w:szCs w:val="28"/>
+        </w:rPr>
+        <w:t>;</w:t>
+      </w:r>
+      <w:r>
+        <w:rPr>
+          <w:rStyle w:val="NormalTok"/>
+          <w:rFonts w:ascii="Times New Roman" w:hAnsi="Times New Roman" w:cs="Times New Roman"/>
+          <w:color w:val="000000" w:themeColor="text1"/>
+          <w:sz w:val="24"/>
+          <w:szCs w:val="28"/>
+        </w:rPr>
+        <w:t xml:space="preserve"> k</w:t>
+      </w:r>
+      <w:r>
+        <w:rPr>
+          <w:rStyle w:val="OperatorTok"/>
+          <w:rFonts w:ascii="Times New Roman" w:hAnsi="Times New Roman" w:cs="Times New Roman"/>
+          <w:color w:val="000000" w:themeColor="text1"/>
+          <w:sz w:val="24"/>
+          <w:szCs w:val="28"/>
+        </w:rPr>
+        <w:t>++)</w:t>
+      </w:r>
+      <w:r>
+        <w:rPr>
+          <w:rFonts w:ascii="Times New Roman" w:hAnsi="Times New Roman" w:cs="Times New Roman"/>
+          <w:color w:val="000000" w:themeColor="text1"/>
+          <w:sz w:val="28"/>
+          <w:szCs w:val="28"/>
+        </w:rPr>
+        <w:br/>
+      </w:r>
+      <w:r>
+        <w:rPr>
+          <w:rStyle w:val="OperatorTok"/>
+          <w:rFonts w:ascii="Times New Roman" w:hAnsi="Times New Roman" w:cs="Times New Roman"/>
+          <w:color w:val="000000" w:themeColor="text1"/>
+          <w:sz w:val="24"/>
+          <w:szCs w:val="28"/>
+        </w:rPr>
+        <w:t>{</w:t>
+      </w:r>
+      <w:r>
+        <w:rPr>
+          <w:rFonts w:ascii="Times New Roman" w:hAnsi="Times New Roman" w:cs="Times New Roman"/>
+          <w:color w:val="000000" w:themeColor="text1"/>
+          <w:sz w:val="28"/>
+          <w:szCs w:val="28"/>
+        </w:rPr>
+        <w:br/>
+      </w:r>
+      <w:r>
+        <w:rPr>
+          <w:rStyle w:val="NormalTok"/>
+          <w:rFonts w:ascii="Times New Roman" w:hAnsi="Times New Roman" w:cs="Times New Roman"/>
+          <w:color w:val="000000" w:themeColor="text1"/>
+          <w:sz w:val="24"/>
+          <w:szCs w:val="28"/>
+        </w:rPr>
+        <w:t xml:space="preserve">    sum </w:t>
+      </w:r>
+      <w:r>
+        <w:rPr>
+          <w:rStyle w:val="OperatorTok"/>
+          <w:rFonts w:ascii="Times New Roman" w:hAnsi="Times New Roman" w:cs="Times New Roman"/>
+          <w:color w:val="000000" w:themeColor="text1"/>
+          <w:sz w:val="24"/>
+          <w:szCs w:val="28"/>
+        </w:rPr>
+        <w:t>+=</w:t>
+      </w:r>
+      <w:r>
+        <w:rPr>
+          <w:rStyle w:val="NormalTok"/>
+          <w:rFonts w:ascii="Times New Roman" w:hAnsi="Times New Roman" w:cs="Times New Roman"/>
+          <w:color w:val="000000" w:themeColor="text1"/>
+          <w:sz w:val="24"/>
+          <w:szCs w:val="28"/>
+        </w:rPr>
+        <w:t xml:space="preserve"> a</w:t>
+      </w:r>
+      <w:r>
+        <w:rPr>
+          <w:rStyle w:val="OperatorTok"/>
+          <w:rFonts w:ascii="Times New Roman" w:hAnsi="Times New Roman" w:cs="Times New Roman"/>
+          <w:color w:val="000000" w:themeColor="text1"/>
+          <w:sz w:val="24"/>
+          <w:szCs w:val="28"/>
+        </w:rPr>
         <w:t>[</w:t>
       </w:r>
+      <w:proofErr w:type="spellStart"/>
       <w:r>
         <w:rPr>
           <w:rStyle w:val="NormalTok"/>
@@ -4064,8 +4865,9 @@
           <w:sz w:val="24"/>
           <w:szCs w:val="28"/>
         </w:rPr>
-        <w:t>n</w:t>
-      </w:r>
+        <w:t>i</w:t>
+      </w:r>
+      <w:proofErr w:type="spellEnd"/>
       <w:r>
         <w:rPr>
           <w:rStyle w:val="OperatorTok"/>
@@ -4084,18 +4886,60 @@
           <w:sz w:val="24"/>
           <w:szCs w:val="28"/>
         </w:rPr>
+        <w:t xml:space="preserve"> k</w:t>
+      </w:r>
+      <w:r>
+        <w:rPr>
+          <w:rStyle w:val="OperatorTok"/>
+          <w:rFonts w:ascii="Times New Roman" w:hAnsi="Times New Roman" w:cs="Times New Roman"/>
+          <w:color w:val="000000" w:themeColor="text1"/>
+          <w:sz w:val="24"/>
+          <w:szCs w:val="28"/>
+        </w:rPr>
+        <w:t>]</w:t>
+      </w:r>
+      <w:r>
+        <w:rPr>
+          <w:rStyle w:val="NormalTok"/>
+          <w:rFonts w:ascii="Times New Roman" w:hAnsi="Times New Roman" w:cs="Times New Roman"/>
+          <w:color w:val="000000" w:themeColor="text1"/>
+          <w:sz w:val="24"/>
+          <w:szCs w:val="28"/>
+        </w:rPr>
         <w:t xml:space="preserve"> </w:t>
       </w:r>
       <w:r>
         <w:rPr>
+          <w:rStyle w:val="OperatorTok"/>
+          <w:rFonts w:ascii="Times New Roman" w:hAnsi="Times New Roman" w:cs="Times New Roman"/>
+          <w:color w:val="000000" w:themeColor="text1"/>
+          <w:sz w:val="24"/>
+          <w:szCs w:val="28"/>
+        </w:rPr>
+        <w:t>*</w:t>
+      </w:r>
+      <w:r>
+        <w:rPr>
           <w:rStyle w:val="NormalTok"/>
           <w:rFonts w:ascii="Times New Roman" w:hAnsi="Times New Roman" w:cs="Times New Roman"/>
           <w:color w:val="000000" w:themeColor="text1"/>
           <w:sz w:val="24"/>
           <w:szCs w:val="28"/>
         </w:rPr>
-        <w:t>n</w:t>
-      </w:r>
+        <w:t xml:space="preserve"> </w:t>
+      </w:r>
+      <w:proofErr w:type="spellStart"/>
+      <w:r>
+        <w:rPr>
+          <w:rStyle w:val="NormalTok"/>
+          <w:rFonts w:ascii="Times New Roman" w:hAnsi="Times New Roman" w:cs="Times New Roman"/>
+          <w:color w:val="000000" w:themeColor="text1"/>
+          <w:sz w:val="24"/>
+          <w:szCs w:val="28"/>
+        </w:rPr>
+        <w:t>b_t</w:t>
+      </w:r>
+      <w:proofErr w:type="spellEnd"/>
       <w:r>
         <w:rPr>
           <w:rStyle w:val="OperatorTok"/>
@@ -4104,1341 +4948,89 @@
           <w:sz w:val="24"/>
           <w:szCs w:val="28"/>
         </w:rPr>
+        <w:t>[</w:t>
+      </w:r>
+      <w:r>
+        <w:rPr>
+          <w:rStyle w:val="NormalTok"/>
+          <w:rFonts w:ascii="Times New Roman" w:hAnsi="Times New Roman" w:cs="Times New Roman"/>
+          <w:color w:val="000000" w:themeColor="text1"/>
+          <w:sz w:val="24"/>
+          <w:szCs w:val="28"/>
+        </w:rPr>
+        <w:t>j</w:t>
+      </w:r>
+      <w:r>
+        <w:rPr>
+          <w:rStyle w:val="OperatorTok"/>
+          <w:rFonts w:ascii="Times New Roman" w:hAnsi="Times New Roman" w:cs="Times New Roman"/>
+          <w:color w:val="000000" w:themeColor="text1"/>
+          <w:sz w:val="24"/>
+          <w:szCs w:val="28"/>
+        </w:rPr>
+        <w:t>,</w:t>
+      </w:r>
+      <w:r>
+        <w:rPr>
+          <w:rStyle w:val="NormalTok"/>
+          <w:rFonts w:ascii="Times New Roman" w:hAnsi="Times New Roman" w:cs="Times New Roman"/>
+          <w:color w:val="000000" w:themeColor="text1"/>
+          <w:sz w:val="24"/>
+          <w:szCs w:val="28"/>
+        </w:rPr>
+        <w:t xml:space="preserve"> k</w:t>
+      </w:r>
+      <w:r>
+        <w:rPr>
+          <w:rStyle w:val="OperatorTok"/>
+          <w:rFonts w:ascii="Times New Roman" w:hAnsi="Times New Roman" w:cs="Times New Roman"/>
+          <w:color w:val="000000" w:themeColor="text1"/>
+          <w:sz w:val="24"/>
+          <w:szCs w:val="28"/>
+        </w:rPr>
         <w:t>];</w:t>
       </w:r>
       <w:r>
         <w:rPr>
-          <w:rFonts w:ascii="Times New Roman" w:hAnsi="Times New Roman" w:cs="Times New Roman"/>
-          <w:color w:val="000000" w:themeColor="text1"/>
-          <w:sz w:val="28"/>
-          <w:szCs w:val="28"/>
-        </w:rPr>
-        <w:br/>
-      </w:r>
-      <w:r>
-        <w:rPr>
-          <w:rStyle w:val="KeywordTok"/>
-          <w:rFonts w:ascii="Times New Roman" w:hAnsi="Times New Roman" w:cs="Times New Roman"/>
-          <w:color w:val="000000" w:themeColor="text1"/>
-          <w:sz w:val="24"/>
-          <w:szCs w:val="28"/>
-        </w:rPr>
-        <w:t>for</w:t>
-      </w:r>
-      <w:r>
-        <w:rPr>
           <w:rStyle w:val="NormalTok"/>
           <w:rFonts w:ascii="Times New Roman" w:hAnsi="Times New Roman" w:cs="Times New Roman"/>
           <w:color w:val="000000" w:themeColor="text1"/>
           <w:sz w:val="24"/>
           <w:szCs w:val="28"/>
         </w:rPr>
-        <w:t xml:space="preserve"> </w:t>
-      </w:r>
-      <w:r>
-        <w:rPr>
-          <w:rStyle w:val="OperatorTok"/>
-          <w:rFonts w:ascii="Times New Roman" w:hAnsi="Times New Roman" w:cs="Times New Roman"/>
-          <w:color w:val="000000" w:themeColor="text1"/>
-          <w:sz w:val="24"/>
-          <w:szCs w:val="28"/>
-        </w:rPr>
-        <w:t>(</w:t>
-      </w:r>
-      <w:r>
-        <w:rPr>
-          <w:rStyle w:val="DataTypeTok"/>
-          <w:rFonts w:ascii="Times New Roman" w:hAnsi="Times New Roman" w:cs="Times New Roman"/>
-          <w:color w:val="000000" w:themeColor="text1"/>
-          <w:sz w:val="24"/>
-          <w:szCs w:val="28"/>
-        </w:rPr>
-        <w:t>int</w:t>
-      </w:r>
-      <w:r>
-        <w:rPr>
-          <w:rStyle w:val="NormalTok"/>
-          <w:rFonts w:ascii="Times New Roman" w:hAnsi="Times New Roman" w:cs="Times New Roman"/>
-          <w:color w:val="000000" w:themeColor="text1"/>
-          <w:sz w:val="24"/>
-          <w:szCs w:val="28"/>
-        </w:rPr>
-        <w:t xml:space="preserve"> </w:t>
+        <w:t xml:space="preserve">  </w:t>
+      </w:r>
+      <w:r>
+        <w:rPr>
+          <w:rStyle w:val="CommentTok"/>
+          <w:rFonts w:ascii="Times New Roman" w:hAnsi="Times New Roman" w:cs="Times New Roman"/>
+          <w:color w:val="000000" w:themeColor="text1"/>
+          <w:sz w:val="24"/>
+          <w:szCs w:val="28"/>
+        </w:rPr>
+        <w:t xml:space="preserve">// ← </w:t>
       </w:r>
       <w:proofErr w:type="spellStart"/>
       <w:r>
         <w:rPr>
-          <w:rStyle w:val="NormalTok"/>
-          <w:rFonts w:ascii="Times New Roman" w:hAnsi="Times New Roman" w:cs="Times New Roman"/>
-          <w:color w:val="000000" w:themeColor="text1"/>
-          <w:sz w:val="24"/>
-          <w:szCs w:val="28"/>
-        </w:rPr>
-        <w:t>i</w:t>
+          <w:rStyle w:val="CommentTok"/>
+          <w:rFonts w:ascii="Times New Roman" w:hAnsi="Times New Roman" w:cs="Times New Roman"/>
+          <w:color w:val="000000" w:themeColor="text1"/>
+          <w:sz w:val="24"/>
+          <w:szCs w:val="28"/>
+        </w:rPr>
+        <w:t>b_t</w:t>
       </w:r>
       <w:proofErr w:type="spellEnd"/>
       <w:r>
         <w:rPr>
-          <w:rStyle w:val="NormalTok"/>
-          <w:rFonts w:ascii="Times New Roman" w:hAnsi="Times New Roman" w:cs="Times New Roman"/>
-          <w:color w:val="000000" w:themeColor="text1"/>
-          <w:sz w:val="24"/>
-          <w:szCs w:val="28"/>
-        </w:rPr>
-        <w:t xml:space="preserve"> </w:t>
-      </w:r>
-      <w:r>
-        <w:rPr>
-          <w:rStyle w:val="OperatorTok"/>
-          <w:rFonts w:ascii="Times New Roman" w:hAnsi="Times New Roman" w:cs="Times New Roman"/>
-          <w:color w:val="000000" w:themeColor="text1"/>
-          <w:sz w:val="24"/>
-          <w:szCs w:val="28"/>
-        </w:rPr>
-        <w:t>=</w:t>
-      </w:r>
-      <w:r>
-        <w:rPr>
-          <w:rStyle w:val="NormalTok"/>
-          <w:rFonts w:ascii="Times New Roman" w:hAnsi="Times New Roman" w:cs="Times New Roman"/>
-          <w:color w:val="000000" w:themeColor="text1"/>
-          <w:sz w:val="24"/>
-          <w:szCs w:val="28"/>
-        </w:rPr>
-        <w:t xml:space="preserve"> </w:t>
-      </w:r>
-      <w:r>
-        <w:rPr>
-          <w:rStyle w:val="DecValTok"/>
-          <w:rFonts w:ascii="Times New Roman" w:hAnsi="Times New Roman" w:cs="Times New Roman"/>
-          <w:color w:val="000000" w:themeColor="text1"/>
-          <w:sz w:val="24"/>
-          <w:szCs w:val="28"/>
-        </w:rPr>
-        <w:t>0</w:t>
-      </w:r>
-      <w:r>
-        <w:rPr>
-          <w:rStyle w:val="OperatorTok"/>
-          <w:rFonts w:ascii="Times New Roman" w:hAnsi="Times New Roman" w:cs="Times New Roman"/>
-          <w:color w:val="000000" w:themeColor="text1"/>
-          <w:sz w:val="24"/>
-          <w:szCs w:val="28"/>
-        </w:rPr>
-        <w:t>;</w:t>
-      </w:r>
-      <w:r>
-        <w:rPr>
-          <w:rStyle w:val="NormalTok"/>
-          <w:rFonts w:ascii="Times New Roman" w:hAnsi="Times New Roman" w:cs="Times New Roman"/>
-          <w:color w:val="000000" w:themeColor="text1"/>
-          <w:sz w:val="24"/>
-          <w:szCs w:val="28"/>
-        </w:rPr>
-        <w:t xml:space="preserve"> </w:t>
-      </w:r>
-      <w:proofErr w:type="spellStart"/>
-      <w:r>
-        <w:rPr>
-          <w:rStyle w:val="NormalTok"/>
-          <w:rFonts w:ascii="Times New Roman" w:hAnsi="Times New Roman" w:cs="Times New Roman"/>
-          <w:color w:val="000000" w:themeColor="text1"/>
-          <w:sz w:val="24"/>
-          <w:szCs w:val="28"/>
-        </w:rPr>
-        <w:t>i</w:t>
-      </w:r>
-      <w:proofErr w:type="spellEnd"/>
-      <w:r>
-        <w:rPr>
-          <w:rStyle w:val="NormalTok"/>
-          <w:rFonts w:ascii="Times New Roman" w:hAnsi="Times New Roman" w:cs="Times New Roman"/>
-          <w:color w:val="000000" w:themeColor="text1"/>
-          <w:sz w:val="24"/>
-          <w:szCs w:val="28"/>
-        </w:rPr>
-        <w:t xml:space="preserve"> </w:t>
-      </w:r>
-      <w:r>
-        <w:rPr>
-          <w:rStyle w:val="OperatorTok"/>
-          <w:rFonts w:ascii="Times New Roman" w:hAnsi="Times New Roman" w:cs="Times New Roman"/>
-          <w:color w:val="000000" w:themeColor="text1"/>
-          <w:sz w:val="24"/>
-          <w:szCs w:val="28"/>
-        </w:rPr>
-        <w:t>&lt;</w:t>
-      </w:r>
-      <w:r>
-        <w:rPr>
-          <w:rStyle w:val="NormalTok"/>
-          <w:rFonts w:ascii="Times New Roman" w:hAnsi="Times New Roman" w:cs="Times New Roman"/>
-          <w:color w:val="000000" w:themeColor="text1"/>
-          <w:sz w:val="24"/>
-          <w:szCs w:val="28"/>
-        </w:rPr>
-        <w:t xml:space="preserve"> </w:t>
-      </w:r>
-      <w:r>
-        <w:rPr>
-          <w:rStyle w:val="NormalTok"/>
-          <w:rFonts w:ascii="Times New Roman" w:hAnsi="Times New Roman" w:cs="Times New Roman"/>
-          <w:color w:val="000000" w:themeColor="text1"/>
-          <w:sz w:val="24"/>
-          <w:szCs w:val="28"/>
-        </w:rPr>
-        <w:t>n</w:t>
-      </w:r>
-      <w:r>
-        <w:rPr>
-          <w:rStyle w:val="OperatorTok"/>
-          <w:rFonts w:ascii="Times New Roman" w:hAnsi="Times New Roman" w:cs="Times New Roman"/>
-          <w:color w:val="000000" w:themeColor="text1"/>
-          <w:sz w:val="24"/>
-          <w:szCs w:val="28"/>
-        </w:rPr>
-        <w:t>;</w:t>
-      </w:r>
-      <w:r>
-        <w:rPr>
-          <w:rStyle w:val="NormalTok"/>
-          <w:rFonts w:ascii="Times New Roman" w:hAnsi="Times New Roman" w:cs="Times New Roman"/>
-          <w:color w:val="000000" w:themeColor="text1"/>
-          <w:sz w:val="24"/>
-          <w:szCs w:val="28"/>
-        </w:rPr>
-        <w:t xml:space="preserve"> </w:t>
-      </w:r>
-      <w:proofErr w:type="spellStart"/>
-      <w:r>
-        <w:rPr>
-          <w:rStyle w:val="NormalTok"/>
-          <w:rFonts w:ascii="Times New Roman" w:hAnsi="Times New Roman" w:cs="Times New Roman"/>
-          <w:color w:val="000000" w:themeColor="text1"/>
-          <w:sz w:val="24"/>
-          <w:szCs w:val="28"/>
-        </w:rPr>
-        <w:t>i</w:t>
-      </w:r>
-      <w:proofErr w:type="spellEnd"/>
-      <w:r>
-        <w:rPr>
-          <w:rStyle w:val="OperatorTok"/>
-          <w:rFonts w:ascii="Times New Roman" w:hAnsi="Times New Roman" w:cs="Times New Roman"/>
-          <w:color w:val="000000" w:themeColor="text1"/>
-          <w:sz w:val="24"/>
-          <w:szCs w:val="28"/>
-        </w:rPr>
-        <w:t>++)</w:t>
-      </w:r>
-      <w:r>
-        <w:rPr>
-          <w:rFonts w:ascii="Times New Roman" w:hAnsi="Times New Roman" w:cs="Times New Roman"/>
-          <w:color w:val="000000" w:themeColor="text1"/>
-          <w:sz w:val="28"/>
-          <w:szCs w:val="28"/>
-        </w:rPr>
-        <w:br/>
-      </w:r>
-      <w:r>
-        <w:rPr>
-          <w:rStyle w:val="NormalTok"/>
-          <w:rFonts w:ascii="Times New Roman" w:hAnsi="Times New Roman" w:cs="Times New Roman"/>
-          <w:color w:val="000000" w:themeColor="text1"/>
-          <w:sz w:val="24"/>
-          <w:szCs w:val="28"/>
-        </w:rPr>
-        <w:t xml:space="preserve">    </w:t>
-      </w:r>
-      <w:r>
-        <w:rPr>
-          <w:rStyle w:val="KeywordTok"/>
-          <w:rFonts w:ascii="Times New Roman" w:hAnsi="Times New Roman" w:cs="Times New Roman"/>
-          <w:color w:val="000000" w:themeColor="text1"/>
-          <w:sz w:val="24"/>
-          <w:szCs w:val="28"/>
-        </w:rPr>
-        <w:t>for</w:t>
-      </w:r>
-      <w:r>
-        <w:rPr>
-          <w:rStyle w:val="NormalTok"/>
-          <w:rFonts w:ascii="Times New Roman" w:hAnsi="Times New Roman" w:cs="Times New Roman"/>
-          <w:color w:val="000000" w:themeColor="text1"/>
-          <w:sz w:val="24"/>
-          <w:szCs w:val="28"/>
-        </w:rPr>
-        <w:t xml:space="preserve"> </w:t>
-      </w:r>
-      <w:r>
-        <w:rPr>
-          <w:rStyle w:val="OperatorTok"/>
-          <w:rFonts w:ascii="Times New Roman" w:hAnsi="Times New Roman" w:cs="Times New Roman"/>
-          <w:color w:val="000000" w:themeColor="text1"/>
-          <w:sz w:val="24"/>
-          <w:szCs w:val="28"/>
-        </w:rPr>
-        <w:t>(</w:t>
-      </w:r>
-      <w:r>
-        <w:rPr>
-          <w:rStyle w:val="DataTypeTok"/>
-          <w:rFonts w:ascii="Times New Roman" w:hAnsi="Times New Roman" w:cs="Times New Roman"/>
-          <w:color w:val="000000" w:themeColor="text1"/>
-          <w:sz w:val="24"/>
-          <w:szCs w:val="28"/>
-        </w:rPr>
-        <w:t>int</w:t>
-      </w:r>
-      <w:r>
-        <w:rPr>
-          <w:rStyle w:val="NormalTok"/>
-          <w:rFonts w:ascii="Times New Roman" w:hAnsi="Times New Roman" w:cs="Times New Roman"/>
-          <w:color w:val="000000" w:themeColor="text1"/>
-          <w:sz w:val="24"/>
-          <w:szCs w:val="28"/>
-        </w:rPr>
-        <w:t xml:space="preserve"> </w:t>
-      </w:r>
-      <w:r>
-        <w:rPr>
-          <w:rStyle w:val="NormalTok"/>
-          <w:rFonts w:ascii="Times New Roman" w:hAnsi="Times New Roman" w:cs="Times New Roman"/>
-          <w:color w:val="000000" w:themeColor="text1"/>
-          <w:sz w:val="24"/>
-          <w:szCs w:val="28"/>
-        </w:rPr>
-        <w:t>j</w:t>
-      </w:r>
-      <w:r>
-        <w:rPr>
-          <w:rStyle w:val="NormalTok"/>
-          <w:rFonts w:ascii="Times New Roman" w:hAnsi="Times New Roman" w:cs="Times New Roman"/>
-          <w:color w:val="000000" w:themeColor="text1"/>
-          <w:sz w:val="24"/>
-          <w:szCs w:val="28"/>
-        </w:rPr>
-        <w:t xml:space="preserve"> </w:t>
-      </w:r>
-      <w:r>
-        <w:rPr>
-          <w:rStyle w:val="OperatorTok"/>
-          <w:rFonts w:ascii="Times New Roman" w:hAnsi="Times New Roman" w:cs="Times New Roman"/>
-          <w:color w:val="000000" w:themeColor="text1"/>
-          <w:sz w:val="24"/>
-          <w:szCs w:val="28"/>
-        </w:rPr>
-        <w:t>=</w:t>
-      </w:r>
-      <w:r>
-        <w:rPr>
-          <w:rStyle w:val="NormalTok"/>
-          <w:rFonts w:ascii="Times New Roman" w:hAnsi="Times New Roman" w:cs="Times New Roman"/>
-          <w:color w:val="000000" w:themeColor="text1"/>
-          <w:sz w:val="24"/>
-          <w:szCs w:val="28"/>
-        </w:rPr>
-        <w:t xml:space="preserve"> </w:t>
-      </w:r>
-      <w:r>
-        <w:rPr>
-          <w:rStyle w:val="DecValTok"/>
-          <w:rFonts w:ascii="Times New Roman" w:hAnsi="Times New Roman" w:cs="Times New Roman"/>
-          <w:color w:val="000000" w:themeColor="text1"/>
-          <w:sz w:val="24"/>
-          <w:szCs w:val="28"/>
-        </w:rPr>
-        <w:t>0</w:t>
-      </w:r>
-      <w:r>
-        <w:rPr>
-          <w:rStyle w:val="OperatorTok"/>
-          <w:rFonts w:ascii="Times New Roman" w:hAnsi="Times New Roman" w:cs="Times New Roman"/>
-          <w:color w:val="000000" w:themeColor="text1"/>
-          <w:sz w:val="24"/>
-          <w:szCs w:val="28"/>
-        </w:rPr>
-        <w:t>;</w:t>
-      </w:r>
-      <w:r>
-        <w:rPr>
-          <w:rStyle w:val="NormalTok"/>
-          <w:rFonts w:ascii="Times New Roman" w:hAnsi="Times New Roman" w:cs="Times New Roman"/>
-          <w:color w:val="000000" w:themeColor="text1"/>
-          <w:sz w:val="24"/>
-          <w:szCs w:val="28"/>
-        </w:rPr>
-        <w:t xml:space="preserve"> </w:t>
-      </w:r>
-      <w:r>
-        <w:rPr>
-          <w:rStyle w:val="NormalTok"/>
-          <w:rFonts w:ascii="Times New Roman" w:hAnsi="Times New Roman" w:cs="Times New Roman"/>
-          <w:color w:val="000000" w:themeColor="text1"/>
-          <w:sz w:val="24"/>
-          <w:szCs w:val="28"/>
-        </w:rPr>
-        <w:t>j</w:t>
-      </w:r>
-      <w:r>
-        <w:rPr>
-          <w:rStyle w:val="NormalTok"/>
-          <w:rFonts w:ascii="Times New Roman" w:hAnsi="Times New Roman" w:cs="Times New Roman"/>
-          <w:color w:val="000000" w:themeColor="text1"/>
-          <w:sz w:val="24"/>
-          <w:szCs w:val="28"/>
-        </w:rPr>
-        <w:t xml:space="preserve"> </w:t>
-      </w:r>
-      <w:r>
-        <w:rPr>
-          <w:rStyle w:val="OperatorTok"/>
-          <w:rFonts w:ascii="Times New Roman" w:hAnsi="Times New Roman" w:cs="Times New Roman"/>
-          <w:color w:val="000000" w:themeColor="text1"/>
-          <w:sz w:val="24"/>
-          <w:szCs w:val="28"/>
-        </w:rPr>
-        <w:t>&lt;</w:t>
-      </w:r>
-      <w:r>
-        <w:rPr>
-          <w:rStyle w:val="NormalTok"/>
-          <w:rFonts w:ascii="Times New Roman" w:hAnsi="Times New Roman" w:cs="Times New Roman"/>
-          <w:color w:val="000000" w:themeColor="text1"/>
-          <w:sz w:val="24"/>
-          <w:szCs w:val="28"/>
-        </w:rPr>
-        <w:t xml:space="preserve"> </w:t>
-      </w:r>
-      <w:r>
-        <w:rPr>
-          <w:rStyle w:val="NormalTok"/>
-          <w:rFonts w:ascii="Times New Roman" w:hAnsi="Times New Roman" w:cs="Times New Roman"/>
-          <w:color w:val="000000" w:themeColor="text1"/>
-          <w:sz w:val="24"/>
-          <w:szCs w:val="28"/>
-        </w:rPr>
-        <w:t>n</w:t>
-      </w:r>
-      <w:r>
-        <w:rPr>
-          <w:rStyle w:val="OperatorTok"/>
-          <w:rFonts w:ascii="Times New Roman" w:hAnsi="Times New Roman" w:cs="Times New Roman"/>
-          <w:color w:val="000000" w:themeColor="text1"/>
-          <w:sz w:val="24"/>
-          <w:szCs w:val="28"/>
-        </w:rPr>
-        <w:t>;</w:t>
-      </w:r>
-      <w:r>
-        <w:rPr>
-          <w:rStyle w:val="NormalTok"/>
-          <w:rFonts w:ascii="Times New Roman" w:hAnsi="Times New Roman" w:cs="Times New Roman"/>
-          <w:color w:val="000000" w:themeColor="text1"/>
-          <w:sz w:val="24"/>
-          <w:szCs w:val="28"/>
-        </w:rPr>
-        <w:t xml:space="preserve"> </w:t>
-      </w:r>
-      <w:proofErr w:type="spellStart"/>
-      <w:r>
-        <w:rPr>
-          <w:rStyle w:val="NormalTok"/>
-          <w:rFonts w:ascii="Times New Roman" w:hAnsi="Times New Roman" w:cs="Times New Roman"/>
-          <w:color w:val="000000" w:themeColor="text1"/>
-          <w:sz w:val="24"/>
-          <w:szCs w:val="28"/>
-        </w:rPr>
-        <w:t>j</w:t>
-      </w:r>
-      <w:r>
-        <w:rPr>
-          <w:rStyle w:val="OperatorTok"/>
-          <w:rFonts w:ascii="Times New Roman" w:hAnsi="Times New Roman" w:cs="Times New Roman"/>
-          <w:color w:val="000000" w:themeColor="text1"/>
-          <w:sz w:val="24"/>
-          <w:szCs w:val="28"/>
-        </w:rPr>
-        <w:t>++</w:t>
-      </w:r>
-      <w:proofErr w:type="spellEnd"/>
-      <w:r>
-        <w:rPr>
-          <w:rStyle w:val="OperatorTok"/>
-          <w:rFonts w:ascii="Times New Roman" w:hAnsi="Times New Roman" w:cs="Times New Roman"/>
-          <w:color w:val="000000" w:themeColor="text1"/>
-          <w:sz w:val="24"/>
-          <w:szCs w:val="28"/>
-        </w:rPr>
-        <w:t>)</w:t>
-      </w:r>
-      <w:r>
-        <w:rPr>
-          <w:rFonts w:ascii="Times New Roman" w:hAnsi="Times New Roman" w:cs="Times New Roman"/>
-          <w:color w:val="000000" w:themeColor="text1"/>
-          <w:sz w:val="28"/>
-          <w:szCs w:val="28"/>
-        </w:rPr>
-        <w:br/>
-      </w:r>
-      <w:r>
-        <w:rPr>
-          <w:rStyle w:val="NormalTok"/>
-          <w:rFonts w:ascii="Times New Roman" w:hAnsi="Times New Roman" w:cs="Times New Roman"/>
-          <w:color w:val="000000" w:themeColor="text1"/>
-          <w:sz w:val="24"/>
-          <w:szCs w:val="28"/>
-        </w:rPr>
-        <w:t xml:space="preserve">        </w:t>
-      </w:r>
-      <w:proofErr w:type="spellStart"/>
-      <w:r>
-        <w:rPr>
-          <w:rStyle w:val="NormalTok"/>
-          <w:rFonts w:ascii="Times New Roman" w:hAnsi="Times New Roman" w:cs="Times New Roman"/>
-          <w:color w:val="000000" w:themeColor="text1"/>
-          <w:sz w:val="24"/>
-          <w:szCs w:val="28"/>
-        </w:rPr>
-        <w:t>b</w:t>
-      </w:r>
-      <w:r>
-        <w:rPr>
-          <w:rStyle w:val="NormalTok"/>
-          <w:rFonts w:ascii="Times New Roman" w:hAnsi="Times New Roman" w:cs="Times New Roman"/>
-          <w:color w:val="000000" w:themeColor="text1"/>
-          <w:sz w:val="24"/>
-          <w:szCs w:val="28"/>
-        </w:rPr>
-        <w:t>_</w:t>
-      </w:r>
-      <w:r>
-        <w:rPr>
-          <w:rStyle w:val="NormalTok"/>
-          <w:rFonts w:ascii="Times New Roman" w:hAnsi="Times New Roman" w:cs="Times New Roman"/>
-          <w:color w:val="000000" w:themeColor="text1"/>
-          <w:sz w:val="24"/>
-          <w:szCs w:val="28"/>
-        </w:rPr>
-        <w:t>t</w:t>
-      </w:r>
-      <w:proofErr w:type="spellEnd"/>
-      <w:r>
-        <w:rPr>
-          <w:rStyle w:val="OperatorTok"/>
-          <w:rFonts w:ascii="Times New Roman" w:hAnsi="Times New Roman" w:cs="Times New Roman"/>
-          <w:color w:val="000000" w:themeColor="text1"/>
-          <w:sz w:val="24"/>
-          <w:szCs w:val="28"/>
-        </w:rPr>
-        <w:t>[</w:t>
-      </w:r>
-      <w:proofErr w:type="spellStart"/>
-      <w:r>
-        <w:rPr>
-          <w:rStyle w:val="NormalTok"/>
-          <w:rFonts w:ascii="Times New Roman" w:hAnsi="Times New Roman" w:cs="Times New Roman"/>
-          <w:color w:val="000000" w:themeColor="text1"/>
-          <w:sz w:val="24"/>
-          <w:szCs w:val="28"/>
-        </w:rPr>
-        <w:t>i</w:t>
-      </w:r>
-      <w:proofErr w:type="spellEnd"/>
-      <w:r>
-        <w:rPr>
-          <w:rStyle w:val="OperatorTok"/>
-          <w:rFonts w:ascii="Times New Roman" w:hAnsi="Times New Roman" w:cs="Times New Roman"/>
-          <w:color w:val="000000" w:themeColor="text1"/>
-          <w:sz w:val="24"/>
-          <w:szCs w:val="28"/>
-        </w:rPr>
-        <w:t>,</w:t>
-      </w:r>
-      <w:r>
-        <w:rPr>
-          <w:rStyle w:val="NormalTok"/>
-          <w:rFonts w:ascii="Times New Roman" w:hAnsi="Times New Roman" w:cs="Times New Roman"/>
-          <w:color w:val="000000" w:themeColor="text1"/>
-          <w:sz w:val="24"/>
-          <w:szCs w:val="28"/>
-        </w:rPr>
-        <w:t xml:space="preserve"> </w:t>
-      </w:r>
-      <w:r>
-        <w:rPr>
-          <w:rStyle w:val="NormalTok"/>
-          <w:rFonts w:ascii="Times New Roman" w:hAnsi="Times New Roman" w:cs="Times New Roman"/>
-          <w:color w:val="000000" w:themeColor="text1"/>
-          <w:sz w:val="24"/>
-          <w:szCs w:val="28"/>
-        </w:rPr>
-        <w:t>j</w:t>
-      </w:r>
-      <w:r>
-        <w:rPr>
-          <w:rStyle w:val="OperatorTok"/>
-          <w:rFonts w:ascii="Times New Roman" w:hAnsi="Times New Roman" w:cs="Times New Roman"/>
-          <w:color w:val="000000" w:themeColor="text1"/>
-          <w:sz w:val="24"/>
-          <w:szCs w:val="28"/>
-        </w:rPr>
-        <w:t>]</w:t>
-      </w:r>
-      <w:r>
-        <w:rPr>
-          <w:rStyle w:val="NormalTok"/>
-          <w:rFonts w:ascii="Times New Roman" w:hAnsi="Times New Roman" w:cs="Times New Roman"/>
-          <w:color w:val="000000" w:themeColor="text1"/>
-          <w:sz w:val="24"/>
-          <w:szCs w:val="28"/>
-        </w:rPr>
-        <w:t xml:space="preserve"> </w:t>
-      </w:r>
-      <w:r>
-        <w:rPr>
-          <w:rStyle w:val="OperatorTok"/>
-          <w:rFonts w:ascii="Times New Roman" w:hAnsi="Times New Roman" w:cs="Times New Roman"/>
-          <w:color w:val="000000" w:themeColor="text1"/>
-          <w:sz w:val="24"/>
-          <w:szCs w:val="28"/>
-        </w:rPr>
-        <w:t>=</w:t>
-      </w:r>
-      <w:r>
-        <w:rPr>
-          <w:rStyle w:val="NormalTok"/>
-          <w:rFonts w:ascii="Times New Roman" w:hAnsi="Times New Roman" w:cs="Times New Roman"/>
-          <w:color w:val="000000" w:themeColor="text1"/>
-          <w:sz w:val="24"/>
-          <w:szCs w:val="28"/>
-        </w:rPr>
-        <w:t xml:space="preserve"> </w:t>
-      </w:r>
-      <w:r>
-        <w:rPr>
-          <w:rStyle w:val="NormalTok"/>
-          <w:rFonts w:ascii="Times New Roman" w:hAnsi="Times New Roman" w:cs="Times New Roman"/>
-          <w:color w:val="000000" w:themeColor="text1"/>
-          <w:sz w:val="24"/>
-          <w:szCs w:val="28"/>
-        </w:rPr>
-        <w:t>b</w:t>
-      </w:r>
-      <w:r>
-        <w:rPr>
-          <w:rStyle w:val="OperatorTok"/>
-          <w:rFonts w:ascii="Times New Roman" w:hAnsi="Times New Roman" w:cs="Times New Roman"/>
-          <w:color w:val="000000" w:themeColor="text1"/>
-          <w:sz w:val="24"/>
-          <w:szCs w:val="28"/>
-        </w:rPr>
-        <w:t>[</w:t>
-      </w:r>
-      <w:r>
-        <w:rPr>
-          <w:rStyle w:val="NormalTok"/>
-          <w:rFonts w:ascii="Times New Roman" w:hAnsi="Times New Roman" w:cs="Times New Roman"/>
-          <w:color w:val="000000" w:themeColor="text1"/>
-          <w:sz w:val="24"/>
-          <w:szCs w:val="28"/>
-        </w:rPr>
-        <w:t>j</w:t>
-      </w:r>
-      <w:r>
-        <w:rPr>
-          <w:rStyle w:val="OperatorTok"/>
-          <w:rFonts w:ascii="Times New Roman" w:hAnsi="Times New Roman" w:cs="Times New Roman"/>
-          <w:color w:val="000000" w:themeColor="text1"/>
-          <w:sz w:val="24"/>
-          <w:szCs w:val="28"/>
-        </w:rPr>
-        <w:t>,</w:t>
-      </w:r>
-      <w:r>
-        <w:rPr>
-          <w:rStyle w:val="NormalTok"/>
-          <w:rFonts w:ascii="Times New Roman" w:hAnsi="Times New Roman" w:cs="Times New Roman"/>
-          <w:color w:val="000000" w:themeColor="text1"/>
-          <w:sz w:val="24"/>
-          <w:szCs w:val="28"/>
-        </w:rPr>
-        <w:t xml:space="preserve"> </w:t>
-      </w:r>
-      <w:proofErr w:type="spellStart"/>
-      <w:r>
-        <w:rPr>
-          <w:rStyle w:val="NormalTok"/>
-          <w:rFonts w:ascii="Times New Roman" w:hAnsi="Times New Roman" w:cs="Times New Roman"/>
-          <w:color w:val="000000" w:themeColor="text1"/>
-          <w:sz w:val="24"/>
-          <w:szCs w:val="28"/>
-        </w:rPr>
-        <w:t>i</w:t>
-      </w:r>
-      <w:proofErr w:type="spellEnd"/>
-      <w:r>
-        <w:rPr>
-          <w:rStyle w:val="OperatorTok"/>
-          <w:rFonts w:ascii="Times New Roman" w:hAnsi="Times New Roman" w:cs="Times New Roman"/>
-          <w:color w:val="000000" w:themeColor="text1"/>
-          <w:sz w:val="24"/>
-          <w:szCs w:val="28"/>
-        </w:rPr>
-        <w:t>];</w:t>
-      </w:r>
-      <w:r>
-        <w:rPr>
-          <w:rFonts w:ascii="Times New Roman" w:hAnsi="Times New Roman" w:cs="Times New Roman"/>
-          <w:color w:val="000000" w:themeColor="text1"/>
-          <w:sz w:val="28"/>
-          <w:szCs w:val="28"/>
-        </w:rPr>
-        <w:br/>
-      </w:r>
-      <w:r>
-        <w:rPr>
-          <w:rFonts w:ascii="Times New Roman" w:hAnsi="Times New Roman" w:cs="Times New Roman"/>
-          <w:color w:val="000000" w:themeColor="text1"/>
-          <w:sz w:val="28"/>
-          <w:szCs w:val="28"/>
-        </w:rPr>
-        <w:br/>
-      </w:r>
-      <w:r>
-        <w:rPr>
           <w:rStyle w:val="CommentTok"/>
           <w:rFonts w:ascii="Times New Roman" w:hAnsi="Times New Roman" w:cs="Times New Roman"/>
           <w:color w:val="000000" w:themeColor="text1"/>
           <w:sz w:val="24"/>
           <w:szCs w:val="28"/>
         </w:rPr>
-        <w:t xml:space="preserve">// </w:t>
-      </w:r>
-      <w:r>
-        <w:rPr>
-          <w:rStyle w:val="CommentTok"/>
-          <w:rFonts w:ascii="Times New Roman" w:hAnsi="Times New Roman" w:cs="Times New Roman"/>
-          <w:color w:val="000000" w:themeColor="text1"/>
-          <w:sz w:val="24"/>
-          <w:szCs w:val="28"/>
-          <w:lang w:val="ru-RU"/>
-        </w:rPr>
-        <w:t>Потом</w:t>
-      </w:r>
-      <w:r>
-        <w:rPr>
-          <w:rStyle w:val="CommentTok"/>
-          <w:rFonts w:ascii="Times New Roman" w:hAnsi="Times New Roman" w:cs="Times New Roman"/>
-          <w:color w:val="000000" w:themeColor="text1"/>
-          <w:sz w:val="24"/>
-          <w:szCs w:val="28"/>
-        </w:rPr>
-        <w:t xml:space="preserve"> </w:t>
-      </w:r>
-      <w:r>
-        <w:rPr>
-          <w:rStyle w:val="CommentTok"/>
-          <w:rFonts w:ascii="Times New Roman" w:hAnsi="Times New Roman" w:cs="Times New Roman"/>
-          <w:color w:val="000000" w:themeColor="text1"/>
-          <w:sz w:val="24"/>
-          <w:szCs w:val="28"/>
-          <w:lang w:val="ru-RU"/>
-        </w:rPr>
-        <w:t>используем</w:t>
-      </w:r>
-      <w:r>
-        <w:rPr>
-          <w:rFonts w:ascii="Times New Roman" w:hAnsi="Times New Roman" w:cs="Times New Roman"/>
-          <w:color w:val="000000" w:themeColor="text1"/>
-          <w:sz w:val="28"/>
-          <w:szCs w:val="28"/>
-        </w:rPr>
-        <w:br/>
-      </w:r>
-      <w:r>
-        <w:rPr>
-          <w:rStyle w:val="KeywordTok"/>
-          <w:rFonts w:ascii="Times New Roman" w:hAnsi="Times New Roman" w:cs="Times New Roman"/>
-          <w:color w:val="000000" w:themeColor="text1"/>
-          <w:sz w:val="24"/>
-          <w:szCs w:val="28"/>
-        </w:rPr>
-        <w:t>for</w:t>
-      </w:r>
-      <w:r>
-        <w:rPr>
-          <w:rStyle w:val="NormalTok"/>
-          <w:rFonts w:ascii="Times New Roman" w:hAnsi="Times New Roman" w:cs="Times New Roman"/>
-          <w:color w:val="000000" w:themeColor="text1"/>
-          <w:sz w:val="24"/>
-          <w:szCs w:val="28"/>
-        </w:rPr>
-        <w:t xml:space="preserve"> </w:t>
-      </w:r>
-      <w:r>
-        <w:rPr>
-          <w:rStyle w:val="OperatorTok"/>
-          <w:rFonts w:ascii="Times New Roman" w:hAnsi="Times New Roman" w:cs="Times New Roman"/>
-          <w:color w:val="000000" w:themeColor="text1"/>
-          <w:sz w:val="24"/>
-          <w:szCs w:val="28"/>
-        </w:rPr>
-        <w:t>(</w:t>
-      </w:r>
-      <w:r>
-        <w:rPr>
-          <w:rStyle w:val="DataTypeTok"/>
-          <w:rFonts w:ascii="Times New Roman" w:hAnsi="Times New Roman" w:cs="Times New Roman"/>
-          <w:color w:val="000000" w:themeColor="text1"/>
-          <w:sz w:val="24"/>
-          <w:szCs w:val="28"/>
-        </w:rPr>
-        <w:t>int</w:t>
-      </w:r>
-      <w:r>
-        <w:rPr>
-          <w:rStyle w:val="NormalTok"/>
-          <w:rFonts w:ascii="Times New Roman" w:hAnsi="Times New Roman" w:cs="Times New Roman"/>
-          <w:color w:val="000000" w:themeColor="text1"/>
-          <w:sz w:val="24"/>
-          <w:szCs w:val="28"/>
-        </w:rPr>
-        <w:t xml:space="preserve"> </w:t>
-      </w:r>
-      <w:r>
-        <w:rPr>
-          <w:rStyle w:val="NormalTok"/>
-          <w:rFonts w:ascii="Times New Roman" w:hAnsi="Times New Roman" w:cs="Times New Roman"/>
-          <w:color w:val="000000" w:themeColor="text1"/>
-          <w:sz w:val="24"/>
-          <w:szCs w:val="28"/>
-        </w:rPr>
-        <w:t>k</w:t>
-      </w:r>
-      <w:r>
-        <w:rPr>
-          <w:rStyle w:val="NormalTok"/>
-          <w:rFonts w:ascii="Times New Roman" w:hAnsi="Times New Roman" w:cs="Times New Roman"/>
-          <w:color w:val="000000" w:themeColor="text1"/>
-          <w:sz w:val="24"/>
-          <w:szCs w:val="28"/>
-        </w:rPr>
-        <w:t xml:space="preserve"> </w:t>
-      </w:r>
-      <w:r>
-        <w:rPr>
-          <w:rStyle w:val="OperatorTok"/>
-          <w:rFonts w:ascii="Times New Roman" w:hAnsi="Times New Roman" w:cs="Times New Roman"/>
-          <w:color w:val="000000" w:themeColor="text1"/>
-          <w:sz w:val="24"/>
-          <w:szCs w:val="28"/>
-        </w:rPr>
-        <w:t>=</w:t>
-      </w:r>
-      <w:r>
-        <w:rPr>
-          <w:rStyle w:val="NormalTok"/>
-          <w:rFonts w:ascii="Times New Roman" w:hAnsi="Times New Roman" w:cs="Times New Roman"/>
-          <w:color w:val="000000" w:themeColor="text1"/>
-          <w:sz w:val="24"/>
-          <w:szCs w:val="28"/>
-        </w:rPr>
-        <w:t xml:space="preserve"> </w:t>
-      </w:r>
-      <w:r>
-        <w:rPr>
-          <w:rStyle w:val="DecValTok"/>
-          <w:rFonts w:ascii="Times New Roman" w:hAnsi="Times New Roman" w:cs="Times New Roman"/>
-          <w:color w:val="000000" w:themeColor="text1"/>
-          <w:sz w:val="24"/>
-          <w:szCs w:val="28"/>
-        </w:rPr>
-        <w:t>0</w:t>
-      </w:r>
-      <w:r>
-        <w:rPr>
-          <w:rStyle w:val="OperatorTok"/>
-          <w:rFonts w:ascii="Times New Roman" w:hAnsi="Times New Roman" w:cs="Times New Roman"/>
-          <w:color w:val="000000" w:themeColor="text1"/>
-          <w:sz w:val="24"/>
-          <w:szCs w:val="28"/>
-        </w:rPr>
-        <w:t>;</w:t>
-      </w:r>
-      <w:r>
-        <w:rPr>
-          <w:rStyle w:val="NormalTok"/>
-          <w:rFonts w:ascii="Times New Roman" w:hAnsi="Times New Roman" w:cs="Times New Roman"/>
-          <w:color w:val="000000" w:themeColor="text1"/>
-          <w:sz w:val="24"/>
-          <w:szCs w:val="28"/>
-        </w:rPr>
-        <w:t xml:space="preserve"> </w:t>
-      </w:r>
-      <w:r>
-        <w:rPr>
-          <w:rStyle w:val="NormalTok"/>
-          <w:rFonts w:ascii="Times New Roman" w:hAnsi="Times New Roman" w:cs="Times New Roman"/>
-          <w:color w:val="000000" w:themeColor="text1"/>
-          <w:sz w:val="24"/>
-          <w:szCs w:val="28"/>
-        </w:rPr>
-        <w:t>k</w:t>
-      </w:r>
-      <w:r>
-        <w:rPr>
-          <w:rStyle w:val="NormalTok"/>
-          <w:rFonts w:ascii="Times New Roman" w:hAnsi="Times New Roman" w:cs="Times New Roman"/>
-          <w:color w:val="000000" w:themeColor="text1"/>
-          <w:sz w:val="24"/>
-          <w:szCs w:val="28"/>
-        </w:rPr>
-        <w:t xml:space="preserve"> </w:t>
-      </w:r>
-      <w:r>
-        <w:rPr>
-          <w:rStyle w:val="OperatorTok"/>
-          <w:rFonts w:ascii="Times New Roman" w:hAnsi="Times New Roman" w:cs="Times New Roman"/>
-          <w:color w:val="000000" w:themeColor="text1"/>
-          <w:sz w:val="24"/>
-          <w:szCs w:val="28"/>
-        </w:rPr>
-        <w:t>&lt;</w:t>
-      </w:r>
-      <w:r>
-        <w:rPr>
-          <w:rStyle w:val="NormalTok"/>
-          <w:rFonts w:ascii="Times New Roman" w:hAnsi="Times New Roman" w:cs="Times New Roman"/>
-          <w:color w:val="000000" w:themeColor="text1"/>
-          <w:sz w:val="24"/>
-          <w:szCs w:val="28"/>
-        </w:rPr>
-        <w:t xml:space="preserve"> </w:t>
-      </w:r>
-      <w:r>
-        <w:rPr>
-          <w:rStyle w:val="NormalTok"/>
-          <w:rFonts w:ascii="Times New Roman" w:hAnsi="Times New Roman" w:cs="Times New Roman"/>
-          <w:color w:val="000000" w:themeColor="text1"/>
-          <w:sz w:val="24"/>
-          <w:szCs w:val="28"/>
-        </w:rPr>
-        <w:t>n</w:t>
-      </w:r>
-      <w:r>
-        <w:rPr>
-          <w:rStyle w:val="OperatorTok"/>
-          <w:rFonts w:ascii="Times New Roman" w:hAnsi="Times New Roman" w:cs="Times New Roman"/>
-          <w:color w:val="000000" w:themeColor="text1"/>
-          <w:sz w:val="24"/>
-          <w:szCs w:val="28"/>
-        </w:rPr>
-        <w:t>;</w:t>
-      </w:r>
-      <w:r>
-        <w:rPr>
-          <w:rStyle w:val="NormalTok"/>
-          <w:rFonts w:ascii="Times New Roman" w:hAnsi="Times New Roman" w:cs="Times New Roman"/>
-          <w:color w:val="000000" w:themeColor="text1"/>
-          <w:sz w:val="24"/>
-          <w:szCs w:val="28"/>
-        </w:rPr>
-        <w:t xml:space="preserve"> </w:t>
-      </w:r>
-      <w:r>
-        <w:rPr>
-          <w:rStyle w:val="NormalTok"/>
-          <w:rFonts w:ascii="Times New Roman" w:hAnsi="Times New Roman" w:cs="Times New Roman"/>
-          <w:color w:val="000000" w:themeColor="text1"/>
-          <w:sz w:val="24"/>
-          <w:szCs w:val="28"/>
-        </w:rPr>
-        <w:t>k</w:t>
-      </w:r>
-      <w:r>
-        <w:rPr>
-          <w:rStyle w:val="OperatorTok"/>
-          <w:rFonts w:ascii="Times New Roman" w:hAnsi="Times New Roman" w:cs="Times New Roman"/>
-          <w:color w:val="000000" w:themeColor="text1"/>
-          <w:sz w:val="24"/>
-          <w:szCs w:val="28"/>
-        </w:rPr>
-        <w:t>++)</w:t>
-      </w:r>
-      <w:r>
-        <w:rPr>
-          <w:rFonts w:ascii="Times New Roman" w:hAnsi="Times New Roman" w:cs="Times New Roman"/>
-          <w:color w:val="000000" w:themeColor="text1"/>
-          <w:sz w:val="28"/>
-          <w:szCs w:val="28"/>
-        </w:rPr>
-        <w:br/>
-      </w:r>
-      <w:r>
-        <w:rPr>
-          <w:rStyle w:val="OperatorTok"/>
-          <w:rFonts w:ascii="Times New Roman" w:hAnsi="Times New Roman" w:cs="Times New Roman"/>
-          <w:color w:val="000000" w:themeColor="text1"/>
-          <w:sz w:val="24"/>
-          <w:szCs w:val="28"/>
-        </w:rPr>
-        <w:t>{</w:t>
-      </w:r>
-      <w:r>
-        <w:rPr>
-          <w:rFonts w:ascii="Times New Roman" w:hAnsi="Times New Roman" w:cs="Times New Roman"/>
-          <w:color w:val="000000" w:themeColor="text1"/>
-          <w:sz w:val="28"/>
-          <w:szCs w:val="28"/>
-        </w:rPr>
-        <w:br/>
-      </w:r>
-      <w:r>
-        <w:rPr>
-          <w:rStyle w:val="NormalTok"/>
-          <w:rFonts w:ascii="Times New Roman" w:hAnsi="Times New Roman" w:cs="Times New Roman"/>
-          <w:color w:val="000000" w:themeColor="text1"/>
-          <w:sz w:val="24"/>
-          <w:szCs w:val="28"/>
-        </w:rPr>
-        <w:t xml:space="preserve">    </w:t>
-      </w:r>
-      <w:r>
-        <w:rPr>
-          <w:rStyle w:val="NormalTok"/>
-          <w:rFonts w:ascii="Times New Roman" w:hAnsi="Times New Roman" w:cs="Times New Roman"/>
-          <w:color w:val="000000" w:themeColor="text1"/>
-          <w:sz w:val="24"/>
-          <w:szCs w:val="28"/>
-        </w:rPr>
-        <w:t>sum</w:t>
-      </w:r>
-      <w:r>
-        <w:rPr>
-          <w:rStyle w:val="NormalTok"/>
-          <w:rFonts w:ascii="Times New Roman" w:hAnsi="Times New Roman" w:cs="Times New Roman"/>
-          <w:color w:val="000000" w:themeColor="text1"/>
-          <w:sz w:val="24"/>
-          <w:szCs w:val="28"/>
-        </w:rPr>
-        <w:t xml:space="preserve"> </w:t>
-      </w:r>
-      <w:r>
-        <w:rPr>
-          <w:rStyle w:val="OperatorTok"/>
-          <w:rFonts w:ascii="Times New Roman" w:hAnsi="Times New Roman" w:cs="Times New Roman"/>
-          <w:color w:val="000000" w:themeColor="text1"/>
-          <w:sz w:val="24"/>
-          <w:szCs w:val="28"/>
-        </w:rPr>
-        <w:t>+=</w:t>
-      </w:r>
-      <w:r>
-        <w:rPr>
-          <w:rStyle w:val="NormalTok"/>
-          <w:rFonts w:ascii="Times New Roman" w:hAnsi="Times New Roman" w:cs="Times New Roman"/>
-          <w:color w:val="000000" w:themeColor="text1"/>
-          <w:sz w:val="24"/>
-          <w:szCs w:val="28"/>
-        </w:rPr>
-        <w:t xml:space="preserve"> </w:t>
-      </w:r>
-      <w:r>
-        <w:rPr>
-          <w:rStyle w:val="NormalTok"/>
-          <w:rFonts w:ascii="Times New Roman" w:hAnsi="Times New Roman" w:cs="Times New Roman"/>
-          <w:color w:val="000000" w:themeColor="text1"/>
-          <w:sz w:val="24"/>
-          <w:szCs w:val="28"/>
-        </w:rPr>
-        <w:t>a</w:t>
-      </w:r>
-      <w:r>
-        <w:rPr>
-          <w:rStyle w:val="OperatorTok"/>
-          <w:rFonts w:ascii="Times New Roman" w:hAnsi="Times New Roman" w:cs="Times New Roman"/>
-          <w:color w:val="000000" w:themeColor="text1"/>
-          <w:sz w:val="24"/>
-          <w:szCs w:val="28"/>
-        </w:rPr>
-        <w:t>[</w:t>
-      </w:r>
-      <w:proofErr w:type="spellStart"/>
-      <w:r>
-        <w:rPr>
-          <w:rStyle w:val="NormalTok"/>
-          <w:rFonts w:ascii="Times New Roman" w:hAnsi="Times New Roman" w:cs="Times New Roman"/>
-          <w:color w:val="000000" w:themeColor="text1"/>
-          <w:sz w:val="24"/>
-          <w:szCs w:val="28"/>
-        </w:rPr>
-        <w:t>i</w:t>
-      </w:r>
-      <w:proofErr w:type="spellEnd"/>
-      <w:r>
-        <w:rPr>
-          <w:rStyle w:val="OperatorTok"/>
-          <w:rFonts w:ascii="Times New Roman" w:hAnsi="Times New Roman" w:cs="Times New Roman"/>
-          <w:color w:val="000000" w:themeColor="text1"/>
-          <w:sz w:val="24"/>
-          <w:szCs w:val="28"/>
-        </w:rPr>
-        <w:t>,</w:t>
-      </w:r>
-      <w:r>
-        <w:rPr>
-          <w:rStyle w:val="NormalTok"/>
-          <w:rFonts w:ascii="Times New Roman" w:hAnsi="Times New Roman" w:cs="Times New Roman"/>
-          <w:color w:val="000000" w:themeColor="text1"/>
-          <w:sz w:val="24"/>
-          <w:szCs w:val="28"/>
-        </w:rPr>
-        <w:t xml:space="preserve"> </w:t>
-      </w:r>
-      <w:r>
-        <w:rPr>
-          <w:rStyle w:val="NormalTok"/>
-          <w:rFonts w:ascii="Times New Roman" w:hAnsi="Times New Roman" w:cs="Times New Roman"/>
-          <w:color w:val="000000" w:themeColor="text1"/>
-          <w:sz w:val="24"/>
-          <w:szCs w:val="28"/>
-        </w:rPr>
-        <w:t>k</w:t>
-      </w:r>
-      <w:r>
-        <w:rPr>
-          <w:rStyle w:val="OperatorTok"/>
-          <w:rFonts w:ascii="Times New Roman" w:hAnsi="Times New Roman" w:cs="Times New Roman"/>
-          <w:color w:val="000000" w:themeColor="text1"/>
-          <w:sz w:val="24"/>
-          <w:szCs w:val="28"/>
-        </w:rPr>
-        <w:t>]</w:t>
-      </w:r>
-      <w:r>
-        <w:rPr>
-          <w:rStyle w:val="NormalTok"/>
-          <w:rFonts w:ascii="Times New Roman" w:hAnsi="Times New Roman" w:cs="Times New Roman"/>
-          <w:color w:val="000000" w:themeColor="text1"/>
-          <w:sz w:val="24"/>
-          <w:szCs w:val="28"/>
-        </w:rPr>
-        <w:t xml:space="preserve"> </w:t>
-      </w:r>
-      <w:r>
-        <w:rPr>
-          <w:rStyle w:val="OperatorTok"/>
-          <w:rFonts w:ascii="Times New Roman" w:hAnsi="Times New Roman" w:cs="Times New Roman"/>
-          <w:color w:val="000000" w:themeColor="text1"/>
-          <w:sz w:val="24"/>
-          <w:szCs w:val="28"/>
-        </w:rPr>
-        <w:t>*</w:t>
-      </w:r>
-      <w:r>
-        <w:rPr>
-          <w:rStyle w:val="NormalTok"/>
-          <w:rFonts w:ascii="Times New Roman" w:hAnsi="Times New Roman" w:cs="Times New Roman"/>
-          <w:color w:val="000000" w:themeColor="text1"/>
-          <w:sz w:val="24"/>
-          <w:szCs w:val="28"/>
-        </w:rPr>
-        <w:t xml:space="preserve"> </w:t>
-      </w:r>
-      <w:proofErr w:type="spellStart"/>
-      <w:r>
-        <w:rPr>
-          <w:rStyle w:val="NormalTok"/>
-          <w:rFonts w:ascii="Times New Roman" w:hAnsi="Times New Roman" w:cs="Times New Roman"/>
-          <w:color w:val="000000" w:themeColor="text1"/>
-          <w:sz w:val="24"/>
-          <w:szCs w:val="28"/>
-        </w:rPr>
-        <w:t>b</w:t>
-      </w:r>
-      <w:r>
-        <w:rPr>
-          <w:rStyle w:val="NormalTok"/>
-          <w:rFonts w:ascii="Times New Roman" w:hAnsi="Times New Roman" w:cs="Times New Roman"/>
-          <w:color w:val="000000" w:themeColor="text1"/>
-          <w:sz w:val="24"/>
-          <w:szCs w:val="28"/>
-        </w:rPr>
-        <w:t>_</w:t>
-      </w:r>
-      <w:r>
-        <w:rPr>
-          <w:rStyle w:val="NormalTok"/>
-          <w:rFonts w:ascii="Times New Roman" w:hAnsi="Times New Roman" w:cs="Times New Roman"/>
-          <w:color w:val="000000" w:themeColor="text1"/>
-          <w:sz w:val="24"/>
-          <w:szCs w:val="28"/>
-        </w:rPr>
-        <w:t>t</w:t>
-      </w:r>
-      <w:proofErr w:type="spellEnd"/>
-      <w:r>
-        <w:rPr>
-          <w:rStyle w:val="OperatorTok"/>
-          <w:rFonts w:ascii="Times New Roman" w:hAnsi="Times New Roman" w:cs="Times New Roman"/>
-          <w:color w:val="000000" w:themeColor="text1"/>
-          <w:sz w:val="24"/>
-          <w:szCs w:val="28"/>
-        </w:rPr>
-        <w:t>[</w:t>
-      </w:r>
-      <w:r>
-        <w:rPr>
-          <w:rStyle w:val="NormalTok"/>
-          <w:rFonts w:ascii="Times New Roman" w:hAnsi="Times New Roman" w:cs="Times New Roman"/>
-          <w:color w:val="000000" w:themeColor="text1"/>
-          <w:sz w:val="24"/>
-          <w:szCs w:val="28"/>
-        </w:rPr>
-        <w:t>j</w:t>
-      </w:r>
-      <w:r>
-        <w:rPr>
-          <w:rStyle w:val="OperatorTok"/>
-          <w:rFonts w:ascii="Times New Roman" w:hAnsi="Times New Roman" w:cs="Times New Roman"/>
-          <w:color w:val="000000" w:themeColor="text1"/>
-          <w:sz w:val="24"/>
-          <w:szCs w:val="28"/>
-        </w:rPr>
-        <w:t>,</w:t>
-      </w:r>
-      <w:r>
-        <w:rPr>
-          <w:rStyle w:val="NormalTok"/>
-          <w:rFonts w:ascii="Times New Roman" w:hAnsi="Times New Roman" w:cs="Times New Roman"/>
-          <w:color w:val="000000" w:themeColor="text1"/>
-          <w:sz w:val="24"/>
-          <w:szCs w:val="28"/>
-        </w:rPr>
-        <w:t xml:space="preserve"> </w:t>
-      </w:r>
-      <w:r>
-        <w:rPr>
-          <w:rStyle w:val="NormalTok"/>
-          <w:rFonts w:ascii="Times New Roman" w:hAnsi="Times New Roman" w:cs="Times New Roman"/>
-          <w:color w:val="000000" w:themeColor="text1"/>
-          <w:sz w:val="24"/>
-          <w:szCs w:val="28"/>
-        </w:rPr>
-        <w:t>k</w:t>
-      </w:r>
-      <w:r>
-        <w:rPr>
-          <w:rStyle w:val="OperatorTok"/>
-          <w:rFonts w:ascii="Times New Roman" w:hAnsi="Times New Roman" w:cs="Times New Roman"/>
-          <w:color w:val="000000" w:themeColor="text1"/>
-          <w:sz w:val="24"/>
-          <w:szCs w:val="28"/>
-        </w:rPr>
-        <w:t>];</w:t>
-      </w:r>
-      <w:r>
-        <w:rPr>
-          <w:rStyle w:val="NormalTok"/>
-          <w:rFonts w:ascii="Times New Roman" w:hAnsi="Times New Roman" w:cs="Times New Roman"/>
-          <w:color w:val="000000" w:themeColor="text1"/>
-          <w:sz w:val="24"/>
-          <w:szCs w:val="28"/>
-        </w:rPr>
-        <w:t xml:space="preserve">  </w:t>
-      </w:r>
-      <w:r>
-        <w:rPr>
-          <w:rStyle w:val="CommentTok"/>
-          <w:rFonts w:ascii="Times New Roman" w:hAnsi="Times New Roman" w:cs="Times New Roman"/>
-          <w:color w:val="000000" w:themeColor="text1"/>
-          <w:sz w:val="24"/>
-          <w:szCs w:val="28"/>
-        </w:rPr>
-        <w:t xml:space="preserve">// ← </w:t>
-      </w:r>
-      <w:proofErr w:type="spellStart"/>
-      <w:r>
-        <w:rPr>
-          <w:rStyle w:val="CommentTok"/>
-          <w:rFonts w:ascii="Times New Roman" w:hAnsi="Times New Roman" w:cs="Times New Roman"/>
-          <w:color w:val="000000" w:themeColor="text1"/>
-          <w:sz w:val="24"/>
-          <w:szCs w:val="28"/>
-        </w:rPr>
-        <w:t>b</w:t>
-      </w:r>
-      <w:r>
-        <w:rPr>
-          <w:rStyle w:val="CommentTok"/>
-          <w:rFonts w:ascii="Times New Roman" w:hAnsi="Times New Roman" w:cs="Times New Roman"/>
-          <w:color w:val="000000" w:themeColor="text1"/>
-          <w:sz w:val="24"/>
-          <w:szCs w:val="28"/>
-        </w:rPr>
-        <w:t>_</w:t>
-      </w:r>
-      <w:r>
-        <w:rPr>
-          <w:rStyle w:val="CommentTok"/>
-          <w:rFonts w:ascii="Times New Roman" w:hAnsi="Times New Roman" w:cs="Times New Roman"/>
-          <w:color w:val="000000" w:themeColor="text1"/>
-          <w:sz w:val="24"/>
-          <w:szCs w:val="28"/>
-        </w:rPr>
-        <w:t>t</w:t>
-      </w:r>
-      <w:proofErr w:type="spellEnd"/>
-      <w:r>
-        <w:rPr>
-          <w:rStyle w:val="CommentTok"/>
-          <w:rFonts w:ascii="Times New Roman" w:hAnsi="Times New Roman" w:cs="Times New Roman"/>
-          <w:color w:val="000000" w:themeColor="text1"/>
-          <w:sz w:val="24"/>
-          <w:szCs w:val="28"/>
-        </w:rPr>
-        <w:t>[</w:t>
-      </w:r>
-      <w:r>
-        <w:rPr>
-          <w:rStyle w:val="CommentTok"/>
-          <w:rFonts w:ascii="Times New Roman" w:hAnsi="Times New Roman" w:cs="Times New Roman"/>
-          <w:color w:val="000000" w:themeColor="text1"/>
-          <w:sz w:val="24"/>
-          <w:szCs w:val="28"/>
-        </w:rPr>
-        <w:t>j</w:t>
-      </w:r>
-      <w:r>
-        <w:rPr>
-          <w:rStyle w:val="CommentTok"/>
-          <w:rFonts w:ascii="Times New Roman" w:hAnsi="Times New Roman" w:cs="Times New Roman"/>
-          <w:color w:val="000000" w:themeColor="text1"/>
-          <w:sz w:val="24"/>
-          <w:szCs w:val="28"/>
-        </w:rPr>
-        <w:t xml:space="preserve">, </w:t>
-      </w:r>
-      <w:r>
-        <w:rPr>
-          <w:rStyle w:val="CommentTok"/>
-          <w:rFonts w:ascii="Times New Roman" w:hAnsi="Times New Roman" w:cs="Times New Roman"/>
-          <w:color w:val="000000" w:themeColor="text1"/>
-          <w:sz w:val="24"/>
-          <w:szCs w:val="28"/>
-        </w:rPr>
-        <w:t>k</w:t>
-      </w:r>
-      <w:r>
-        <w:rPr>
-          <w:rStyle w:val="CommentTok"/>
-          <w:rFonts w:ascii="Times New Roman" w:hAnsi="Times New Roman" w:cs="Times New Roman"/>
-          <w:color w:val="000000" w:themeColor="text1"/>
-          <w:sz w:val="24"/>
-          <w:szCs w:val="28"/>
-        </w:rPr>
-        <w:t>]</w:t>
+        <w:t>[j, k]</w:t>
       </w:r>
       <w:r>
         <w:rPr>
@@ -5544,7 +5136,6 @@
         </w:rPr>
         <w:t xml:space="preserve"> + </w:t>
       </w:r>
-      <w:proofErr w:type="gramStart"/>
       <w:r>
         <w:rPr>
           <w:rStyle w:val="VerbatimChar"/>
@@ -5564,19 +5155,7 @@
           <w:szCs w:val="28"/>
           <w:lang w:val="ru-RU"/>
         </w:rPr>
-        <w:t>)*</w:t>
-      </w:r>
-      <w:proofErr w:type="gramEnd"/>
-      <w:r>
-        <w:rPr>
-          <w:rStyle w:val="VerbatimChar"/>
-          <w:rFonts w:ascii="Times New Roman" w:hAnsi="Times New Roman" w:cs="Times New Roman"/>
-          <w:color w:val="000000" w:themeColor="text1"/>
-          <w:sz w:val="24"/>
-          <w:szCs w:val="28"/>
-          <w:lang w:val="ru-RU"/>
-        </w:rPr>
-        <w:t>4</w:t>
+        <w:t>)*4</w:t>
       </w:r>
     </w:p>
     <w:p>
@@ -5957,7 +5536,6 @@
         </w:rPr>
         <w:t xml:space="preserve">1 кэш:  4 КБ, 4 такта доступа       </w:t>
       </w:r>
-      <w:proofErr w:type="gramStart"/>
       <w:r>
         <w:rPr>
           <w:rStyle w:val="VerbatimChar"/>
@@ -5978,19 +5556,7 @@
           <w:szCs w:val="28"/>
           <w:lang w:val="ru-RU"/>
         </w:rPr>
-        <w:t xml:space="preserve"> ищем</w:t>
-      </w:r>
-      <w:proofErr w:type="gramEnd"/>
-      <w:r>
-        <w:rPr>
-          <w:rStyle w:val="VerbatimChar"/>
-          <w:rFonts w:ascii="Times New Roman" w:hAnsi="Times New Roman" w:cs="Times New Roman"/>
-          <w:color w:val="000000" w:themeColor="text1"/>
-          <w:sz w:val="24"/>
-          <w:szCs w:val="28"/>
-          <w:lang w:val="ru-RU"/>
-        </w:rPr>
-        <w:t xml:space="preserve"> здесь</w:t>
+        <w:t xml:space="preserve"> ищем здесь</w:t>
       </w:r>
       <w:r>
         <w:rPr>
@@ -6021,18 +5587,7 @@
           <w:szCs w:val="28"/>
           <w:lang w:val="ru-RU"/>
         </w:rPr>
-        <w:t xml:space="preserve">2 кэш:  256 КБ, 10 тактов </w:t>
-      </w:r>
-      <w:r>
-        <w:rPr>
-          <w:rStyle w:val="VerbatimChar"/>
-          <w:rFonts w:ascii="Times New Roman" w:hAnsi="Times New Roman" w:cs="Times New Roman"/>
-          <w:color w:val="000000" w:themeColor="text1"/>
-          <w:sz w:val="24"/>
-          <w:szCs w:val="28"/>
-          <w:lang w:val="ru-RU"/>
-        </w:rPr>
-        <w:t xml:space="preserve">доступа   </w:t>
+        <w:t xml:space="preserve">2 кэш:  256 КБ, 10 тактов доступа   </w:t>
       </w:r>
       <w:r>
         <w:rPr>
@@ -6359,18 +5914,7 @@
           <w:szCs w:val="28"/>
           <w:lang w:val="ru-RU"/>
         </w:rPr>
-        <w:t>Итоговое улу</w:t>
-      </w:r>
-      <w:r>
-        <w:rPr>
-          <w:rStyle w:val="VerbatimChar"/>
-          <w:rFonts w:ascii="Times New Roman" w:hAnsi="Times New Roman" w:cs="Times New Roman"/>
-          <w:color w:val="000000" w:themeColor="text1"/>
-          <w:sz w:val="24"/>
-          <w:szCs w:val="28"/>
-          <w:lang w:val="ru-RU"/>
-        </w:rPr>
-        <w:t>чшение: 1.5-2.0</w:t>
+        <w:t>Итоговое улучшение: 1.5-2.0</w:t>
       </w:r>
       <w:r>
         <w:rPr>
@@ -6400,7 +5944,7 @@
           <w:szCs w:val="28"/>
         </w:rPr>
         <w:pict w14:anchorId="6BEB1322">
-          <v:rect id="_x0000_i1110" style="width:0;height:1.5pt" o:hralign="center" o:hrstd="t" o:hr="t"/>
+          <v:rect id="_x0000_i1025" style="width:0;height:1.5pt" o:hralign="center" o:hrstd="t" o:hr="t"/>
         </w:pict>
       </w:r>
     </w:p>
@@ -6524,31 +6068,7 @@
           <w:szCs w:val="28"/>
           <w:lang w:val="ru-RU"/>
         </w:rPr>
-        <w:t xml:space="preserve"> </w:t>
-      </w:r>
-      <w:proofErr w:type="gramStart"/>
-      <w:r>
-        <w:rPr>
-          <w:rStyle w:val="VerbatimChar"/>
-          <w:rFonts w:ascii="Times New Roman" w:hAnsi="Times New Roman" w:cs="Times New Roman"/>
-          <w:color w:val="000000" w:themeColor="text1"/>
-          <w:sz w:val="24"/>
-          <w:szCs w:val="28"/>
-          <w:lang w:val="ru-RU"/>
-        </w:rPr>
-        <w:t xml:space="preserve">   [</w:t>
-      </w:r>
-      <w:proofErr w:type="gramEnd"/>
-      <w:r>
-        <w:rPr>
-          <w:rStyle w:val="VerbatimChar"/>
-          <w:rFonts w:ascii="Times New Roman" w:hAnsi="Times New Roman" w:cs="Times New Roman"/>
-          <w:color w:val="000000" w:themeColor="text1"/>
-          <w:sz w:val="24"/>
-          <w:szCs w:val="28"/>
-          <w:lang w:val="ru-RU"/>
-        </w:rPr>
-        <w:t>4 5 6]         [6 5 4]</w:t>
+        <w:t xml:space="preserve">    [4 5 6]         [6 5 4]</w:t>
       </w:r>
       <w:r>
         <w:rPr>
@@ -6689,31 +6209,7 @@
           <w:szCs w:val="28"/>
           <w:lang w:val="ru-RU"/>
         </w:rPr>
-        <w:t xml:space="preserve">         </w:t>
-      </w:r>
-      <w:proofErr w:type="gramStart"/>
-      <w:r>
-        <w:rPr>
-          <w:rStyle w:val="VerbatimChar"/>
-          <w:rFonts w:ascii="Times New Roman" w:hAnsi="Times New Roman" w:cs="Times New Roman"/>
-          <w:color w:val="000000" w:themeColor="text1"/>
-          <w:sz w:val="24"/>
-          <w:szCs w:val="28"/>
-          <w:lang w:val="ru-RU"/>
-        </w:rPr>
-        <w:t xml:space="preserve">   [</w:t>
-      </w:r>
-      <w:proofErr w:type="gramEnd"/>
-      <w:r>
-        <w:rPr>
-          <w:rStyle w:val="VerbatimChar"/>
-          <w:rFonts w:ascii="Times New Roman" w:hAnsi="Times New Roman" w:cs="Times New Roman"/>
-          <w:color w:val="000000" w:themeColor="text1"/>
-          <w:sz w:val="24"/>
-          <w:szCs w:val="28"/>
-          <w:lang w:val="ru-RU"/>
-        </w:rPr>
-        <w:t>84 69 54]</w:t>
+        <w:t xml:space="preserve">            [84 69 54]</w:t>
       </w:r>
       <w:r>
         <w:rPr>
@@ -6791,18 +6287,7 @@
           <w:szCs w:val="28"/>
           <w:lang w:val="ru-RU"/>
         </w:rPr>
-        <w:t xml:space="preserve"> Наивный алгор</w:t>
-      </w:r>
-      <w:r>
-        <w:rPr>
-          <w:rStyle w:val="VerbatimChar"/>
-          <w:rFonts w:ascii="Times New Roman" w:hAnsi="Times New Roman" w:cs="Times New Roman"/>
-          <w:color w:val="000000" w:themeColor="text1"/>
-          <w:sz w:val="24"/>
-          <w:szCs w:val="28"/>
-          <w:lang w:val="ru-RU"/>
-        </w:rPr>
-        <w:t xml:space="preserve">итм:         Результат: [30 24 18] [84 69 54] [138 114 90] </w:t>
+        <w:t xml:space="preserve"> Наивный алгоритм:         Результат: [30 24 18] [84 69 54] [138 114 90] </w:t>
       </w:r>
       <w:r>
         <w:rPr>
@@ -7032,16 +6517,7 @@
           <w:sz w:val="28"/>
           <w:szCs w:val="28"/>
         </w:rPr>
-        <w:t xml:space="preserve"> Проведен анал</w:t>
-      </w:r>
-      <w:r>
-        <w:rPr>
-          <w:rFonts w:ascii="Times New Roman" w:hAnsi="Times New Roman" w:cs="Times New Roman"/>
-          <w:color w:val="000000" w:themeColor="text1"/>
-          <w:sz w:val="28"/>
-          <w:szCs w:val="28"/>
-        </w:rPr>
-        <w:t>из исходного алгоритма</w:t>
+        <w:t xml:space="preserve"> Проведен анализ исходного алгоритма</w:t>
       </w:r>
     </w:p>
     <w:p>
@@ -7199,8 +6675,18 @@
           <w:color w:val="000000" w:themeColor="text1"/>
           <w:sz w:val="28"/>
           <w:szCs w:val="28"/>
-        </w:rPr>
-        <w:t xml:space="preserve"> Достигнуто ускорение 1.5-2.0x</w:t>
+          <w:lang w:val="ru-RU"/>
+        </w:rPr>
+        <w:t xml:space="preserve"> </w:t>
+      </w:r>
+      <w:r>
+        <w:rPr>
+          <w:rFonts w:ascii="Times New Roman" w:hAnsi="Times New Roman" w:cs="Times New Roman"/>
+          <w:color w:val="000000" w:themeColor="text1"/>
+          <w:sz w:val="28"/>
+          <w:szCs w:val="28"/>
+        </w:rPr>
+        <w:t>Достигнуто ускорение 1.5-2.0x</w:t>
       </w:r>
     </w:p>
     <w:p>
@@ -7489,9 +6975,8 @@
           <w:szCs w:val="28"/>
           <w:lang w:val="ru-RU"/>
         </w:rPr>
-        <w:t xml:space="preserve">100 </w:t>
-      </w:r>
-      <w:proofErr w:type="gramStart"/>
+        <w:t xml:space="preserve">100 &lt; </w:t>
+      </w:r>
       <w:r>
         <w:rPr>
           <w:rFonts w:ascii="Times New Roman" w:hAnsi="Times New Roman" w:cs="Times New Roman"/>
@@ -7500,22 +6985,9 @@
           <w:color w:val="000000" w:themeColor="text1"/>
           <w:sz w:val="28"/>
           <w:szCs w:val="28"/>
-          <w:lang w:val="ru-RU"/>
-        </w:rPr>
-        <w:t xml:space="preserve">&lt; </w:t>
-      </w:r>
-      <w:r>
-        <w:rPr>
-          <w:rFonts w:ascii="Times New Roman" w:hAnsi="Times New Roman" w:cs="Times New Roman"/>
-          <w:b/>
-          <w:bCs/>
-          <w:color w:val="000000" w:themeColor="text1"/>
-          <w:sz w:val="28"/>
-          <w:szCs w:val="28"/>
         </w:rPr>
         <w:t>n</w:t>
       </w:r>
-      <w:proofErr w:type="gramEnd"/>
       <w:r>
         <w:rPr>
           <w:rFonts w:ascii="Times New Roman" w:hAnsi="Times New Roman" w:cs="Times New Roman"/>
@@ -7739,6 +7211,7 @@
           <w:color w:val="000000" w:themeColor="text1"/>
           <w:sz w:val="28"/>
           <w:szCs w:val="28"/>
+          <w:lang w:val="ru-RU"/>
         </w:rPr>
         <w:br/>
       </w:r>
@@ -7753,6 +7226,7 @@
           <w:color w:val="000000" w:themeColor="text1"/>
           <w:sz w:val="28"/>
           <w:szCs w:val="28"/>
+          <w:lang w:val="ru-RU"/>
         </w:rPr>
       </w:pPr>
     </w:p>
@@ -7766,7 +7240,7 @@
 </file>
 
 <file path=word/endnotes.xml><?xml version="1.0" encoding="utf-8"?>
-<w:endnotes xmlns:wpc="http://schemas.microsoft.com/office/word/2010/wordprocessingCanvas" xmlns:cx="http://schemas.microsoft.com/office/drawing/2014/chartex" xmlns:cx1="http://schemas.microsoft.com/office/drawing/2015/9/8/chartex" xmlns:cx2="http://schemas.microsoft.com/office/drawing/2015/10/21/chartex" xmlns:cx3="http://schemas.microsoft.com/office/drawing/2016/5/9/chartex" xmlns:cx4="http://schemas.microsoft.com/office/drawing/2016/5/10/chartex" xmlns:cx5="http://schemas.microsoft.com/office/drawing/2016/5/11/chartex" xmlns:cx6="http://schemas.microsoft.com/office/drawing/2016/5/12/chartex" xmlns:cx7="http://schemas.microsoft.com/office/drawing/2016/5/13/chartex" xmlns:cx8="http://schemas.microsoft.com/office/drawing/2016/5/14/chartex" xmlns:mc="http://schemas.openxmlformats.org/markup-compatibility/2006" xmlns:aink="http://schemas.microsoft.com/office/drawing/2016/ink" xmlns:am3d="http://schemas.microsoft.com/office/drawing/2017/model3d" xmlns:o="urn:schemas-microsoft-com:office:office" xmlns:r="http://schemas.openxmlformats.org/officeDocument/2006/relationships" xmlns:m="http://schemas.openxmlformats.org/officeDocument/2006/math" xmlns:v="urn:schemas-microsoft-com:vml" xmlns:wp14="http://schemas.microsoft.com/office/word/2010/wordprocessingDrawing" xmlns:wp="http://schemas.openxmlformats.org/drawingml/2006/wordprocessingDrawing" xmlns:w10="urn:schemas-microsoft-com:office:word" xmlns:w="http://schemas.openxmlformats.org/wordprocessingml/2006/main" xmlns:w14="http://schemas.microsoft.com/office/word/2010/wordml" xmlns:w15="http://schemas.microsoft.com/office/word/2012/wordml" xmlns:w16cex="http://schemas.microsoft.com/office/word/2018/wordml/cex" xmlns:w16cid="http://schemas.microsoft.com/office/word/2016/wordml/cid" xmlns:w16="http://schemas.microsoft.com/office/word/2018/wordml" xmlns:w16sdtdh="http://schemas.microsoft.com/office/word/2020/wordml/sdtdatahash" xmlns:w16se="http://schemas.microsoft.com/office/word/2015/wordml/symex" xmlns:wpg="http://schemas.microsoft.com/office/word/2010/wordprocessingGroup" xmlns:wpi="http://schemas.microsoft.com/office/word/2010/wordprocessingInk" xmlns:wne="http://schemas.microsoft.com/office/word/2006/wordml" xmlns:wps="http://schemas.microsoft.com/office/word/2010/wordprocessingShape" mc:Ignorable="w14 w15 w16se w16cid w16 w16cex w16sdtdh wp14">
+<w:endnotes xmlns:wpc="http://schemas.microsoft.com/office/word/2010/wordprocessingCanvas" xmlns:cx="http://schemas.microsoft.com/office/drawing/2014/chartex" xmlns:cx1="http://schemas.microsoft.com/office/drawing/2015/9/8/chartex" xmlns:cx2="http://schemas.microsoft.com/office/drawing/2015/10/21/chartex" xmlns:cx3="http://schemas.microsoft.com/office/drawing/2016/5/9/chartex" xmlns:cx4="http://schemas.microsoft.com/office/drawing/2016/5/10/chartex" xmlns:cx5="http://schemas.microsoft.com/office/drawing/2016/5/11/chartex" xmlns:cx6="http://schemas.microsoft.com/office/drawing/2016/5/12/chartex" xmlns:cx7="http://schemas.microsoft.com/office/drawing/2016/5/13/chartex" xmlns:cx8="http://schemas.microsoft.com/office/drawing/2016/5/14/chartex" xmlns:mc="http://schemas.openxmlformats.org/markup-compatibility/2006" xmlns:aink="http://schemas.microsoft.com/office/drawing/2016/ink" xmlns:am3d="http://schemas.microsoft.com/office/drawing/2017/model3d" xmlns:o="urn:schemas-microsoft-com:office:office" xmlns:oel="http://schemas.microsoft.com/office/2019/extlst" xmlns:r="http://schemas.openxmlformats.org/officeDocument/2006/relationships" xmlns:m="http://schemas.openxmlformats.org/officeDocument/2006/math" xmlns:v="urn:schemas-microsoft-com:vml" xmlns:wp14="http://schemas.microsoft.com/office/word/2010/wordprocessingDrawing" xmlns:wp="http://schemas.openxmlformats.org/drawingml/2006/wordprocessingDrawing" xmlns:w10="urn:schemas-microsoft-com:office:word" xmlns:w="http://schemas.openxmlformats.org/wordprocessingml/2006/main" xmlns:w14="http://schemas.microsoft.com/office/word/2010/wordml" xmlns:w15="http://schemas.microsoft.com/office/word/2012/wordml" xmlns:w16cex="http://schemas.microsoft.com/office/word/2018/wordml/cex" xmlns:w16cid="http://schemas.microsoft.com/office/word/2016/wordml/cid" xmlns:w16="http://schemas.microsoft.com/office/word/2018/wordml" xmlns:w16sdtdh="http://schemas.microsoft.com/office/word/2020/wordml/sdtdatahash" xmlns:w16se="http://schemas.microsoft.com/office/word/2015/wordml/symex" xmlns:wpg="http://schemas.microsoft.com/office/word/2010/wordprocessingGroup" xmlns:wpi="http://schemas.microsoft.com/office/word/2010/wordprocessingInk" xmlns:wne="http://schemas.microsoft.com/office/word/2006/wordml" xmlns:wps="http://schemas.microsoft.com/office/word/2010/wordprocessingShape" mc:Ignorable="w14 w15 w16se w16cid w16 w16cex w16sdtdh wp14">
   <w:endnote w:type="separator" w:id="-1">
     <w:p>
       <w:pPr>
@@ -7791,7 +7265,7 @@
 </file>
 
 <file path=word/footnotes.xml><?xml version="1.0" encoding="utf-8"?>
-<w:footnotes xmlns:wpc="http://schemas.microsoft.com/office/word/2010/wordprocessingCanvas" xmlns:cx="http://schemas.microsoft.com/office/drawing/2014/chartex" xmlns:cx1="http://schemas.microsoft.com/office/drawing/2015/9/8/chartex" xmlns:cx2="http://schemas.microsoft.com/office/drawing/2015/10/21/chartex" xmlns:cx3="http://schemas.microsoft.com/office/drawing/2016/5/9/chartex" xmlns:cx4="http://schemas.microsoft.com/office/drawing/2016/5/10/chartex" xmlns:cx5="http://schemas.microsoft.com/office/drawing/2016/5/11/chartex" xmlns:cx6="http://schemas.microsoft.com/office/drawing/2016/5/12/chartex" xmlns:cx7="http://schemas.microsoft.com/office/drawing/2016/5/13/chartex" xmlns:cx8="http://schemas.microsoft.com/office/drawing/2016/5/14/chartex" xmlns:mc="http://schemas.openxmlformats.org/markup-compatibility/2006" xmlns:aink="http://schemas.microsoft.com/office/drawing/2016/ink" xmlns:am3d="http://schemas.microsoft.com/office/drawing/2017/model3d" xmlns:o="urn:schemas-microsoft-com:office:office" xmlns:r="http://schemas.openxmlformats.org/officeDocument/2006/relationships" xmlns:m="http://schemas.openxmlformats.org/officeDocument/2006/math" xmlns:v="urn:schemas-microsoft-com:vml" xmlns:wp14="http://schemas.microsoft.com/office/word/2010/wordprocessingDrawing" xmlns:wp="http://schemas.openxmlformats.org/drawingml/2006/wordprocessingDrawing" xmlns:w10="urn:schemas-microsoft-com:office:word" xmlns:w="http://schemas.openxmlformats.org/wordprocessingml/2006/main" xmlns:w14="http://schemas.microsoft.com/office/word/2010/wordml" xmlns:w15="http://schemas.microsoft.com/office/word/2012/wordml" xmlns:w16cex="http://schemas.microsoft.com/office/word/2018/wordml/cex" xmlns:w16cid="http://schemas.microsoft.com/office/word/2016/wordml/cid" xmlns:w16="http://schemas.microsoft.com/office/word/2018/wordml" xmlns:w16sdtdh="http://schemas.microsoft.com/office/word/2020/wordml/sdtdatahash" xmlns:w16se="http://schemas.microsoft.com/office/word/2015/wordml/symex" xmlns:wpg="http://schemas.microsoft.com/office/word/2010/wordprocessingGroup" xmlns:wpi="http://schemas.microsoft.com/office/word/2010/wordprocessingInk" xmlns:wne="http://schemas.microsoft.com/office/word/2006/wordml" xmlns:wps="http://schemas.microsoft.com/office/word/2010/wordprocessingShape" mc:Ignorable="w14 w15 w16se w16cid w16 w16cex w16sdtdh wp14">
+<w:footnotes xmlns:wpc="http://schemas.microsoft.com/office/word/2010/wordprocessingCanvas" xmlns:cx="http://schemas.microsoft.com/office/drawing/2014/chartex" xmlns:cx1="http://schemas.microsoft.com/office/drawing/2015/9/8/chartex" xmlns:cx2="http://schemas.microsoft.com/office/drawing/2015/10/21/chartex" xmlns:cx3="http://schemas.microsoft.com/office/drawing/2016/5/9/chartex" xmlns:cx4="http://schemas.microsoft.com/office/drawing/2016/5/10/chartex" xmlns:cx5="http://schemas.microsoft.com/office/drawing/2016/5/11/chartex" xmlns:cx6="http://schemas.microsoft.com/office/drawing/2016/5/12/chartex" xmlns:cx7="http://schemas.microsoft.com/office/drawing/2016/5/13/chartex" xmlns:cx8="http://schemas.microsoft.com/office/drawing/2016/5/14/chartex" xmlns:mc="http://schemas.openxmlformats.org/markup-compatibility/2006" xmlns:aink="http://schemas.microsoft.com/office/drawing/2016/ink" xmlns:am3d="http://schemas.microsoft.com/office/drawing/2017/model3d" xmlns:o="urn:schemas-microsoft-com:office:office" xmlns:oel="http://schemas.microsoft.com/office/2019/extlst" xmlns:r="http://schemas.openxmlformats.org/officeDocument/2006/relationships" xmlns:m="http://schemas.openxmlformats.org/officeDocument/2006/math" xmlns:v="urn:schemas-microsoft-com:vml" xmlns:wp14="http://schemas.microsoft.com/office/word/2010/wordprocessingDrawing" xmlns:wp="http://schemas.openxmlformats.org/drawingml/2006/wordprocessingDrawing" xmlns:w10="urn:schemas-microsoft-com:office:word" xmlns:w="http://schemas.openxmlformats.org/wordprocessingml/2006/main" xmlns:w14="http://schemas.microsoft.com/office/word/2010/wordml" xmlns:w15="http://schemas.microsoft.com/office/word/2012/wordml" xmlns:w16cex="http://schemas.microsoft.com/office/word/2018/wordml/cex" xmlns:w16cid="http://schemas.microsoft.com/office/word/2016/wordml/cid" xmlns:w16="http://schemas.microsoft.com/office/word/2018/wordml" xmlns:w16sdtdh="http://schemas.microsoft.com/office/word/2020/wordml/sdtdatahash" xmlns:w16se="http://schemas.microsoft.com/office/word/2015/wordml/symex" xmlns:wpg="http://schemas.microsoft.com/office/word/2010/wordprocessingGroup" xmlns:wpi="http://schemas.microsoft.com/office/word/2010/wordprocessingInk" xmlns:wne="http://schemas.microsoft.com/office/word/2006/wordml" xmlns:wps="http://schemas.microsoft.com/office/word/2010/wordprocessingShape" mc:Ignorable="w14 w15 w16se w16cid w16 w16cex w16sdtdh wp14">
   <w:footnote w:type="separator" w:id="-1">
     <w:p>
       <w:r>
@@ -7810,7 +7284,7 @@
 </file>
 
 <file path=word/numbering.xml><?xml version="1.0" encoding="utf-8"?>
-<w:numbering xmlns:wpc="http://schemas.microsoft.com/office/word/2010/wordprocessingCanvas" xmlns:cx="http://schemas.microsoft.com/office/drawing/2014/chartex" xmlns:cx1="http://schemas.microsoft.com/office/drawing/2015/9/8/chartex" xmlns:cx2="http://schemas.microsoft.com/office/drawing/2015/10/21/chartex" xmlns:cx3="http://schemas.microsoft.com/office/drawing/2016/5/9/chartex" xmlns:cx4="http://schemas.microsoft.com/office/drawing/2016/5/10/chartex" xmlns:cx5="http://schemas.microsoft.com/office/drawing/2016/5/11/chartex" xmlns:cx6="http://schemas.microsoft.com/office/drawing/2016/5/12/chartex" xmlns:cx7="http://schemas.microsoft.com/office/drawing/2016/5/13/chartex" xmlns:cx8="http://schemas.microsoft.com/office/drawing/2016/5/14/chartex" xmlns:mc="http://schemas.openxmlformats.org/markup-compatibility/2006" xmlns:aink="http://schemas.microsoft.com/office/drawing/2016/ink" xmlns:am3d="http://schemas.microsoft.com/office/drawing/2017/model3d" xmlns:o="urn:schemas-microsoft-com:office:office" xmlns:r="http://schemas.openxmlformats.org/officeDocument/2006/relationships" xmlns:m="http://schemas.openxmlformats.org/officeDocument/2006/math" xmlns:v="urn:schemas-microsoft-com:vml" xmlns:wp14="http://schemas.microsoft.com/office/word/2010/wordprocessingDrawing" xmlns:wp="http://schemas.openxmlformats.org/drawingml/2006/wordprocessingDrawing" xmlns:w10="urn:schemas-microsoft-com:office:word" xmlns:w="http://schemas.openxmlformats.org/wordprocessingml/2006/main" xmlns:w14="http://schemas.microsoft.com/office/word/2010/wordml" xmlns:w15="http://schemas.microsoft.com/office/word/2012/wordml" xmlns:w16cex="http://schemas.microsoft.com/office/word/2018/wordml/cex" xmlns:w16cid="http://schemas.microsoft.com/office/word/2016/wordml/cid" xmlns:w16="http://schemas.microsoft.com/office/word/2018/wordml" xmlns:w16sdtdh="http://schemas.microsoft.com/office/word/2020/wordml/sdtdatahash" xmlns:w16se="http://schemas.microsoft.com/office/word/2015/wordml/symex" xmlns:wpg="http://schemas.microsoft.com/office/word/2010/wordprocessingGroup" xmlns:wpi="http://schemas.microsoft.com/office/word/2010/wordprocessingInk" xmlns:wne="http://schemas.microsoft.com/office/word/2006/wordml" xmlns:wps="http://schemas.microsoft.com/office/word/2010/wordprocessingShape" mc:Ignorable="w14 w15 w16se w16cid w16 w16cex w16sdtdh wp14">
+<w:numbering xmlns:wpc="http://schemas.microsoft.com/office/word/2010/wordprocessingCanvas" xmlns:cx="http://schemas.microsoft.com/office/drawing/2014/chartex" xmlns:cx1="http://schemas.microsoft.com/office/drawing/2015/9/8/chartex" xmlns:cx2="http://schemas.microsoft.com/office/drawing/2015/10/21/chartex" xmlns:cx3="http://schemas.microsoft.com/office/drawing/2016/5/9/chartex" xmlns:cx4="http://schemas.microsoft.com/office/drawing/2016/5/10/chartex" xmlns:cx5="http://schemas.microsoft.com/office/drawing/2016/5/11/chartex" xmlns:cx6="http://schemas.microsoft.com/office/drawing/2016/5/12/chartex" xmlns:cx7="http://schemas.microsoft.com/office/drawing/2016/5/13/chartex" xmlns:cx8="http://schemas.microsoft.com/office/drawing/2016/5/14/chartex" xmlns:mc="http://schemas.openxmlformats.org/markup-compatibility/2006" xmlns:aink="http://schemas.microsoft.com/office/drawing/2016/ink" xmlns:am3d="http://schemas.microsoft.com/office/drawing/2017/model3d" xmlns:o="urn:schemas-microsoft-com:office:office" xmlns:oel="http://schemas.microsoft.com/office/2019/extlst" xmlns:r="http://schemas.openxmlformats.org/officeDocument/2006/relationships" xmlns:m="http://schemas.openxmlformats.org/officeDocument/2006/math" xmlns:v="urn:schemas-microsoft-com:vml" xmlns:wp14="http://schemas.microsoft.com/office/word/2010/wordprocessingDrawing" xmlns:wp="http://schemas.openxmlformats.org/drawingml/2006/wordprocessingDrawing" xmlns:w10="urn:schemas-microsoft-com:office:word" xmlns:w="http://schemas.openxmlformats.org/wordprocessingml/2006/main" xmlns:w14="http://schemas.microsoft.com/office/word/2010/wordml" xmlns:w15="http://schemas.microsoft.com/office/word/2012/wordml" xmlns:w16cex="http://schemas.microsoft.com/office/word/2018/wordml/cex" xmlns:w16cid="http://schemas.microsoft.com/office/word/2016/wordml/cid" xmlns:w16="http://schemas.microsoft.com/office/word/2018/wordml" xmlns:w16sdtdh="http://schemas.microsoft.com/office/word/2020/wordml/sdtdatahash" xmlns:w16se="http://schemas.microsoft.com/office/word/2015/wordml/symex" xmlns:wpg="http://schemas.microsoft.com/office/word/2010/wordprocessingGroup" xmlns:wpi="http://schemas.microsoft.com/office/word/2010/wordprocessingInk" xmlns:wne="http://schemas.microsoft.com/office/word/2006/wordml" xmlns:wps="http://schemas.microsoft.com/office/word/2010/wordprocessingShape" mc:Ignorable="w14 w15 w16se w16cid w16 w16cex w16sdtdh wp14">
   <w:abstractNum w:abstractNumId="0" w15:restartNumberingAfterBreak="0">
     <w:nsid w:val="0000A990"/>
     <w:multiLevelType w:val="multilevel"/>
@@ -8051,16 +7525,16 @@
       </w:pPr>
     </w:lvl>
   </w:abstractNum>
-  <w:num w:numId="1">
+  <w:num w:numId="1" w16cid:durableId="1985157003">
     <w:abstractNumId w:val="0"/>
   </w:num>
-  <w:num w:numId="2">
+  <w:num w:numId="2" w16cid:durableId="1418749199">
     <w:abstractNumId w:val="1"/>
   </w:num>
-  <w:num w:numId="3">
+  <w:num w:numId="3" w16cid:durableId="357892567">
     <w:abstractNumId w:val="1"/>
   </w:num>
-  <w:num w:numId="4">
+  <w:num w:numId="4" w16cid:durableId="1744448350">
     <w:abstractNumId w:val="2"/>
     <w:lvlOverride w:ilvl="0">
       <w:startOverride w:val="1"/>
@@ -8248,6 +7722,13 @@
     <w:lsdException w:name="Placeholder Text" w:semiHidden="1"/>
     <w:lsdException w:name="Light Shading"/>
     <w:lsdException w:name="Light List"/>
+    <w:lsdException w:name="Light Grid"/>
+    <w:lsdException w:name="Medium Shading 1"/>
+    <w:lsdException w:name="Medium Shading 2"/>
+    <w:lsdException w:name="Medium List 1"/>
+    <w:lsdException w:name="Medium List 2"/>
+    <w:lsdException w:name="Medium Grid 1"/>
+    <w:lsdException w:name="Medium Grid 2"/>
     <w:lsdException w:name="Medium Grid 3"/>
     <w:lsdException w:name="Dark List"/>
     <w:lsdException w:name="Colorful Shading"/>
@@ -9233,6 +8714,18 @@
       </w:tblBorders>
     </w:tblPr>
   </w:style>
+  <w:style w:type="character" w:styleId="af0">
+    <w:name w:val="Unresolved Mention"/>
+    <w:basedOn w:val="a1"/>
+    <w:uiPriority w:val="99"/>
+    <w:semiHidden/>
+    <w:unhideWhenUsed/>
+    <w:rsid w:val="005F307A"/>
+    <w:rPr>
+      <w:color w:val="605E5C"/>
+      <w:shd w:val="clear" w:color="auto" w:fill="E1DFDD"/>
+    </w:rPr>
+  </w:style>
 </w:styles>
 </file>
 

</xml_diff>